<commit_message>
Switch to Intellij and Add more Stuff
</commit_message>
<xml_diff>
--- a/static/download/DailyReport_Ateeq.docx
+++ b/static/download/DailyReport_Ateeq.docx
@@ -7,10 +7,10 @@
         <w:tblStyle w:val="TableGrid"/>
         <w:tblW w:w="16380" w:type="dxa"/>
         <w:jc w:val="left"/>
-        <w:tblInd w:w="-1192" w:type="dxa"/>
+        <w:tblInd w:w="-1212" w:type="dxa"/>
         <w:tblCellMar>
           <w:top w:w="0" w:type="dxa"/>
-          <w:left w:w="68" w:type="dxa"/>
+          <w:left w:w="48" w:type="dxa"/>
           <w:bottom w:w="0" w:type="dxa"/>
           <w:right w:w="108" w:type="dxa"/>
         </w:tblCellMar>
@@ -27,8 +27,8 @@
         <w:gridCol w:w="1997"/>
         <w:gridCol w:w="1077"/>
         <w:gridCol w:w="963"/>
-        <w:gridCol w:w="10"/>
-        <w:gridCol w:w="998"/>
+        <w:gridCol w:w="17"/>
+        <w:gridCol w:w="991"/>
       </w:tblGrid>
       <w:tr>
         <w:trPr>
@@ -40,7 +40,7 @@
             <w:tcBorders/>
             <w:shd w:color="auto" w:fill="auto" w:val="clear"/>
             <w:tcMar>
-              <w:left w:w="68" w:type="dxa"/>
+              <w:left w:w="48" w:type="dxa"/>
             </w:tcMar>
           </w:tcPr>
           <w:p>
@@ -72,7 +72,7 @@
             <w:tcBorders/>
             <w:shd w:color="auto" w:fill="auto" w:val="clear"/>
             <w:tcMar>
-              <w:left w:w="68" w:type="dxa"/>
+              <w:left w:w="48" w:type="dxa"/>
             </w:tcMar>
           </w:tcPr>
           <w:p>
@@ -104,7 +104,7 @@
             <w:tcBorders/>
             <w:shd w:color="auto" w:fill="auto" w:val="clear"/>
             <w:tcMar>
-              <w:left w:w="68" w:type="dxa"/>
+              <w:left w:w="48" w:type="dxa"/>
             </w:tcMar>
           </w:tcPr>
           <w:p>
@@ -136,7 +136,7 @@
             <w:tcBorders/>
             <w:shd w:color="auto" w:fill="auto" w:val="clear"/>
             <w:tcMar>
-              <w:left w:w="68" w:type="dxa"/>
+              <w:left w:w="48" w:type="dxa"/>
             </w:tcMar>
           </w:tcPr>
           <w:p>
@@ -168,7 +168,7 @@
             <w:tcBorders/>
             <w:shd w:color="auto" w:fill="auto" w:val="clear"/>
             <w:tcMar>
-              <w:left w:w="68" w:type="dxa"/>
+              <w:left w:w="48" w:type="dxa"/>
             </w:tcMar>
           </w:tcPr>
           <w:p>
@@ -200,7 +200,7 @@
             <w:tcBorders/>
             <w:shd w:color="auto" w:fill="auto" w:val="clear"/>
             <w:tcMar>
-              <w:left w:w="68" w:type="dxa"/>
+              <w:left w:w="48" w:type="dxa"/>
             </w:tcMar>
           </w:tcPr>
           <w:p>
@@ -232,7 +232,7 @@
             <w:tcBorders/>
             <w:shd w:color="auto" w:fill="auto" w:val="clear"/>
             <w:tcMar>
-              <w:left w:w="68" w:type="dxa"/>
+              <w:left w:w="48" w:type="dxa"/>
             </w:tcMar>
           </w:tcPr>
           <w:p>
@@ -264,7 +264,7 @@
             <w:tcBorders/>
             <w:shd w:color="auto" w:fill="auto" w:val="clear"/>
             <w:tcMar>
-              <w:left w:w="68" w:type="dxa"/>
+              <w:left w:w="48" w:type="dxa"/>
             </w:tcMar>
           </w:tcPr>
           <w:p>
@@ -296,7 +296,7 @@
             <w:tcBorders/>
             <w:shd w:color="auto" w:fill="auto" w:val="clear"/>
             <w:tcMar>
-              <w:left w:w="68" w:type="dxa"/>
+              <w:left w:w="48" w:type="dxa"/>
             </w:tcMar>
           </w:tcPr>
           <w:p>
@@ -328,7 +328,7 @@
             <w:tcBorders/>
             <w:shd w:color="auto" w:fill="auto" w:val="clear"/>
             <w:tcMar>
-              <w:left w:w="68" w:type="dxa"/>
+              <w:left w:w="48" w:type="dxa"/>
             </w:tcMar>
           </w:tcPr>
           <w:p>
@@ -361,7 +361,7 @@
             <w:tcBorders/>
             <w:shd w:color="auto" w:fill="auto" w:val="clear"/>
             <w:tcMar>
-              <w:left w:w="68" w:type="dxa"/>
+              <w:left w:w="48" w:type="dxa"/>
             </w:tcMar>
           </w:tcPr>
           <w:p>
@@ -442,7 +442,7 @@
             <w:tcBorders/>
             <w:shd w:color="auto" w:fill="auto" w:val="clear"/>
             <w:tcMar>
-              <w:left w:w="68" w:type="dxa"/>
+              <w:left w:w="48" w:type="dxa"/>
             </w:tcMar>
           </w:tcPr>
           <w:p>
@@ -471,7 +471,7 @@
             <w:tcBorders/>
             <w:shd w:color="auto" w:fill="auto" w:val="clear"/>
             <w:tcMar>
-              <w:left w:w="68" w:type="dxa"/>
+              <w:left w:w="48" w:type="dxa"/>
             </w:tcMar>
           </w:tcPr>
           <w:p>
@@ -543,7 +543,7 @@
             <w:tcBorders/>
             <w:shd w:color="auto" w:fill="auto" w:val="clear"/>
             <w:tcMar>
-              <w:left w:w="68" w:type="dxa"/>
+              <w:left w:w="48" w:type="dxa"/>
             </w:tcMar>
           </w:tcPr>
           <w:p>
@@ -569,7 +569,7 @@
             <w:tcBorders/>
             <w:shd w:color="auto" w:fill="auto" w:val="clear"/>
             <w:tcMar>
-              <w:left w:w="68" w:type="dxa"/>
+              <w:left w:w="48" w:type="dxa"/>
             </w:tcMar>
           </w:tcPr>
           <w:p>
@@ -585,7 +585,7 @@
                 <w:sz w:val="24"/>
                 <w:szCs w:val="24"/>
               </w:rPr>
-              <w:t>Configured another Project in the provided laptop</w:t>
+              <w:t>-</w:t>
             </w:r>
           </w:p>
         </w:tc>
@@ -595,7 +595,7 @@
             <w:tcBorders/>
             <w:shd w:color="auto" w:fill="auto" w:val="clear"/>
             <w:tcMar>
-              <w:left w:w="68" w:type="dxa"/>
+              <w:left w:w="48" w:type="dxa"/>
             </w:tcMar>
           </w:tcPr>
           <w:p>
@@ -619,24 +619,26 @@
             <w:tcBorders/>
             <w:shd w:color="auto" w:fill="auto" w:val="clear"/>
             <w:tcMar>
-              <w:left w:w="68" w:type="dxa"/>
-            </w:tcMar>
-          </w:tcPr>
-          <w:p>
-            <w:pPr>
-              <w:pStyle w:val="Normal"/>
-              <w:spacing w:lineRule="auto" w:line="240" w:before="0" w:after="0"/>
-              <w:rPr>
-                <w:rFonts w:ascii="Times New Roman" w:hAnsi="Times New Roman" w:cs="Times New Roman"/>
-              </w:rPr>
-            </w:pPr>
-            <w:bookmarkStart w:id="0" w:name="_GoBack"/>
-            <w:bookmarkEnd w:id="0"/>
-            <w:r>
-              <w:rPr>
-                <w:rFonts w:cs="Times New Roman" w:ascii="Times New Roman" w:hAnsi="Times New Roman"/>
-              </w:rPr>
-              <w:t>-</w:t>
+              <w:left w:w="48" w:type="dxa"/>
+            </w:tcMar>
+          </w:tcPr>
+          <w:p>
+            <w:pPr>
+              <w:pStyle w:val="Normal"/>
+              <w:spacing w:lineRule="auto" w:line="240" w:before="0" w:after="0"/>
+              <w:rPr/>
+            </w:pPr>
+            <w:r>
+              <w:rPr>
+                <w:rFonts w:cs="Times New Roman" w:ascii="Times New Roman" w:hAnsi="Times New Roman"/>
+              </w:rPr>
+              <w:t xml:space="preserve"> </w:t>
+            </w:r>
+            <w:r>
+              <w:rPr>
+                <w:rFonts w:cs="Times New Roman" w:ascii="Times New Roman" w:hAnsi="Times New Roman"/>
+              </w:rPr>
+              <w:t>In Person</w:t>
             </w:r>
           </w:p>
         </w:tc>
@@ -646,7 +648,7 @@
             <w:tcBorders/>
             <w:shd w:color="auto" w:fill="auto" w:val="clear"/>
             <w:tcMar>
-              <w:left w:w="68" w:type="dxa"/>
+              <w:left w:w="48" w:type="dxa"/>
             </w:tcMar>
           </w:tcPr>
           <w:p>
@@ -670,7 +672,7 @@
             <w:tcBorders/>
             <w:shd w:color="auto" w:fill="auto" w:val="clear"/>
             <w:tcMar>
-              <w:left w:w="68" w:type="dxa"/>
+              <w:left w:w="48" w:type="dxa"/>
             </w:tcMar>
           </w:tcPr>
           <w:p>
@@ -694,7 +696,7 @@
             <w:tcBorders/>
             <w:shd w:color="auto" w:fill="auto" w:val="clear"/>
             <w:tcMar>
-              <w:left w:w="68" w:type="dxa"/>
+              <w:left w:w="48" w:type="dxa"/>
             </w:tcMar>
           </w:tcPr>
           <w:p>
@@ -718,7 +720,7 @@
             <w:tcBorders/>
             <w:shd w:color="auto" w:fill="auto" w:val="clear"/>
             <w:tcMar>
-              <w:left w:w="68" w:type="dxa"/>
+              <w:left w:w="48" w:type="dxa"/>
             </w:tcMar>
           </w:tcPr>
           <w:p>
@@ -744,22 +746,20 @@
             <w:tcBorders/>
             <w:shd w:color="auto" w:fill="auto" w:val="clear"/>
             <w:tcMar>
-              <w:left w:w="68" w:type="dxa"/>
-            </w:tcMar>
-          </w:tcPr>
-          <w:p>
-            <w:pPr>
-              <w:pStyle w:val="Normal"/>
-              <w:spacing w:lineRule="auto" w:line="240" w:before="0" w:after="0"/>
-              <w:rPr>
-                <w:rFonts w:ascii="Times New Roman" w:hAnsi="Times New Roman" w:cs="Times New Roman"/>
-              </w:rPr>
-            </w:pPr>
-            <w:r>
-              <w:rPr>
-                <w:rFonts w:cs="Times New Roman" w:ascii="Times New Roman" w:hAnsi="Times New Roman"/>
-              </w:rPr>
-              <w:t>Learned things about SPSS both Theory and Actual Software related Stuff</w:t>
+              <w:left w:w="48" w:type="dxa"/>
+            </w:tcMar>
+          </w:tcPr>
+          <w:p>
+            <w:pPr>
+              <w:pStyle w:val="Normal"/>
+              <w:spacing w:lineRule="auto" w:line="240" w:before="0" w:after="0"/>
+              <w:rPr/>
+            </w:pPr>
+            <w:r>
+              <w:rPr>
+                <w:rFonts w:cs="Times New Roman" w:ascii="Times New Roman" w:hAnsi="Times New Roman"/>
+              </w:rPr>
+              <w:t>Learned about cherrypy</w:t>
             </w:r>
           </w:p>
         </w:tc>
@@ -774,7 +774,7 @@
             <w:tcBorders/>
             <w:shd w:color="auto" w:fill="auto" w:val="clear"/>
             <w:tcMar>
-              <w:left w:w="68" w:type="dxa"/>
+              <w:left w:w="48" w:type="dxa"/>
             </w:tcMar>
           </w:tcPr>
           <w:p>
@@ -803,7 +803,7 @@
             <w:tcBorders/>
             <w:shd w:color="auto" w:fill="auto" w:val="clear"/>
             <w:tcMar>
-              <w:left w:w="68" w:type="dxa"/>
+              <w:left w:w="48" w:type="dxa"/>
             </w:tcMar>
           </w:tcPr>
           <w:p>
@@ -833,7 +833,7 @@
             <w:tcBorders/>
             <w:shd w:color="auto" w:fill="auto" w:val="clear"/>
             <w:tcMar>
-              <w:left w:w="68" w:type="dxa"/>
+              <w:left w:w="48" w:type="dxa"/>
             </w:tcMar>
           </w:tcPr>
           <w:p>
@@ -858,7 +858,7 @@
             <w:tcBorders/>
             <w:shd w:color="auto" w:fill="auto" w:val="clear"/>
             <w:tcMar>
-              <w:left w:w="68" w:type="dxa"/>
+              <w:left w:w="48" w:type="dxa"/>
             </w:tcMar>
           </w:tcPr>
           <w:p>
@@ -884,7 +884,7 @@
             <w:tcBorders/>
             <w:shd w:color="auto" w:fill="auto" w:val="clear"/>
             <w:tcMar>
-              <w:left w:w="68" w:type="dxa"/>
+              <w:left w:w="48" w:type="dxa"/>
             </w:tcMar>
           </w:tcPr>
           <w:p>
@@ -908,7 +908,7 @@
             <w:tcBorders/>
             <w:shd w:color="auto" w:fill="auto" w:val="clear"/>
             <w:tcMar>
-              <w:left w:w="68" w:type="dxa"/>
+              <w:left w:w="48" w:type="dxa"/>
             </w:tcMar>
           </w:tcPr>
           <w:p>
@@ -932,7 +932,7 @@
             <w:tcBorders/>
             <w:shd w:color="auto" w:fill="auto" w:val="clear"/>
             <w:tcMar>
-              <w:left w:w="68" w:type="dxa"/>
+              <w:left w:w="48" w:type="dxa"/>
             </w:tcMar>
           </w:tcPr>
           <w:p>
@@ -956,7 +956,7 @@
             <w:tcBorders/>
             <w:shd w:color="auto" w:fill="auto" w:val="clear"/>
             <w:tcMar>
-              <w:left w:w="68" w:type="dxa"/>
+              <w:left w:w="48" w:type="dxa"/>
             </w:tcMar>
           </w:tcPr>
           <w:p>
@@ -980,7 +980,7 @@
             <w:tcBorders/>
             <w:shd w:color="auto" w:fill="auto" w:val="clear"/>
             <w:tcMar>
-              <w:left w:w="68" w:type="dxa"/>
+              <w:left w:w="48" w:type="dxa"/>
             </w:tcMar>
           </w:tcPr>
           <w:p>
@@ -1004,7 +1004,7 @@
             <w:tcBorders/>
             <w:shd w:color="auto" w:fill="auto" w:val="clear"/>
             <w:tcMar>
-              <w:left w:w="68" w:type="dxa"/>
+              <w:left w:w="48" w:type="dxa"/>
             </w:tcMar>
           </w:tcPr>
           <w:p>
@@ -1030,7 +1030,7 @@
             <w:tcBorders/>
             <w:shd w:color="auto" w:fill="auto" w:val="clear"/>
             <w:tcMar>
-              <w:left w:w="68" w:type="dxa"/>
+              <w:left w:w="48" w:type="dxa"/>
             </w:tcMar>
           </w:tcPr>
           <w:p>
@@ -1061,7 +1061,7 @@
             </w:tcBorders>
             <w:shd w:color="auto" w:fill="auto" w:val="clear"/>
             <w:tcMar>
-              <w:left w:w="68" w:type="dxa"/>
+              <w:left w:w="48" w:type="dxa"/>
             </w:tcMar>
           </w:tcPr>
           <w:p>
@@ -1072,6 +1072,7 @@
             </w:pPr>
             <w:r>
               <w:rPr/>
+              <w:t>Sathish</w:t>
             </w:r>
           </w:p>
         </w:tc>
@@ -1083,7 +1084,7 @@
             </w:tcBorders>
             <w:shd w:color="auto" w:fill="auto" w:val="clear"/>
             <w:tcMar>
-              <w:left w:w="68" w:type="dxa"/>
+              <w:left w:w="48" w:type="dxa"/>
             </w:tcMar>
           </w:tcPr>
           <w:p>
@@ -1095,6 +1096,7 @@
             </w:pPr>
             <w:r>
               <w:rPr/>
+              <w:t>Implemented basic logic to upload, download files from and to cloud server using cherrypy. Server being my PC itself. Implemented login, logout logic using sessions in cherrypy. Implemented logic to hash given password added logic to authenticate every page.</w:t>
             </w:r>
           </w:p>
         </w:tc>
@@ -1106,7 +1108,7 @@
             </w:tcBorders>
             <w:shd w:color="auto" w:fill="auto" w:val="clear"/>
             <w:tcMar>
-              <w:left w:w="68" w:type="dxa"/>
+              <w:left w:w="48" w:type="dxa"/>
             </w:tcMar>
           </w:tcPr>
           <w:p>
@@ -1133,7 +1135,7 @@
             </w:tcBorders>
             <w:shd w:color="auto" w:fill="auto" w:val="clear"/>
             <w:tcMar>
-              <w:left w:w="68" w:type="dxa"/>
+              <w:left w:w="48" w:type="dxa"/>
             </w:tcMar>
           </w:tcPr>
           <w:p>
@@ -1145,6 +1147,7 @@
             </w:pPr>
             <w:r>
               <w:rPr/>
+              <w:t xml:space="preserve">Added login requirement for the whole website. Added https support to the server. Made upload/download logic work. </w:t>
             </w:r>
           </w:p>
         </w:tc>
@@ -1156,7 +1159,7 @@
             </w:tcBorders>
             <w:shd w:color="auto" w:fill="auto" w:val="clear"/>
             <w:tcMar>
-              <w:left w:w="68" w:type="dxa"/>
+              <w:left w:w="48" w:type="dxa"/>
             </w:tcMar>
           </w:tcPr>
           <w:p>
@@ -1182,7 +1185,7 @@
             </w:tcBorders>
             <w:shd w:color="auto" w:fill="auto" w:val="clear"/>
             <w:tcMar>
-              <w:left w:w="68" w:type="dxa"/>
+              <w:left w:w="48" w:type="dxa"/>
             </w:tcMar>
           </w:tcPr>
           <w:p>
@@ -1208,7 +1211,7 @@
             </w:tcBorders>
             <w:shd w:color="auto" w:fill="auto" w:val="clear"/>
             <w:tcMar>
-              <w:left w:w="68" w:type="dxa"/>
+              <w:left w:w="48" w:type="dxa"/>
             </w:tcMar>
           </w:tcPr>
           <w:p>
@@ -1234,7 +1237,7 @@
             </w:tcBorders>
             <w:shd w:color="auto" w:fill="auto" w:val="clear"/>
             <w:tcMar>
-              <w:left w:w="68" w:type="dxa"/>
+              <w:left w:w="48" w:type="dxa"/>
             </w:tcMar>
           </w:tcPr>
           <w:p>
@@ -1260,7 +1263,7 @@
             </w:tcBorders>
             <w:shd w:color="auto" w:fill="auto" w:val="clear"/>
             <w:tcMar>
-              <w:left w:w="68" w:type="dxa"/>
+              <w:left w:w="48" w:type="dxa"/>
             </w:tcMar>
           </w:tcPr>
           <w:p>
@@ -1286,7 +1289,7 @@
             </w:tcBorders>
             <w:shd w:color="auto" w:fill="auto" w:val="clear"/>
             <w:tcMar>
-              <w:left w:w="68" w:type="dxa"/>
+              <w:left w:w="48" w:type="dxa"/>
             </w:tcMar>
           </w:tcPr>
           <w:p>
@@ -1314,7 +1317,7 @@
             </w:tcBorders>
             <w:shd w:color="auto" w:fill="auto" w:val="clear"/>
             <w:tcMar>
-              <w:left w:w="68" w:type="dxa"/>
+              <w:left w:w="48" w:type="dxa"/>
             </w:tcMar>
           </w:tcPr>
           <w:p>
@@ -1339,12 +1342,12 @@
         </w:trPr>
         <w:tc>
           <w:tcPr>
-            <w:tcW w:w="15380" w:type="dxa"/>
+            <w:tcW w:w="15387" w:type="dxa"/>
             <w:gridSpan w:val="11"/>
             <w:tcBorders/>
             <w:shd w:color="auto" w:fill="auto" w:val="clear"/>
             <w:tcMar>
-              <w:left w:w="68" w:type="dxa"/>
+              <w:left w:w="48" w:type="dxa"/>
             </w:tcMar>
           </w:tcPr>
           <w:p>
@@ -1387,11 +1390,11 @@
         </w:tc>
         <w:tc>
           <w:tcPr>
-            <w:tcW w:w="998" w:type="dxa"/>
-            <w:tcBorders/>
-            <w:shd w:color="auto" w:fill="auto" w:val="clear"/>
-            <w:tcMar>
-              <w:left w:w="68" w:type="dxa"/>
+            <w:tcW w:w="991" w:type="dxa"/>
+            <w:tcBorders/>
+            <w:shd w:color="auto" w:fill="auto" w:val="clear"/>
+            <w:tcMar>
+              <w:left w:w="48" w:type="dxa"/>
             </w:tcMar>
           </w:tcPr>
           <w:p>
@@ -1424,7 +1427,7 @@
             <w:tcBorders/>
             <w:shd w:color="auto" w:fill="auto" w:val="clear"/>
             <w:tcMar>
-              <w:left w:w="68" w:type="dxa"/>
+              <w:left w:w="48" w:type="dxa"/>
             </w:tcMar>
           </w:tcPr>
           <w:p>
@@ -1453,7 +1456,7 @@
             <w:tcBorders/>
             <w:shd w:color="auto" w:fill="auto" w:val="clear"/>
             <w:tcMar>
-              <w:left w:w="68" w:type="dxa"/>
+              <w:left w:w="48" w:type="dxa"/>
             </w:tcMar>
           </w:tcPr>
           <w:p>
@@ -1482,7 +1485,7 @@
             <w:tcBorders/>
             <w:shd w:color="auto" w:fill="auto" w:val="clear"/>
             <w:tcMar>
-              <w:left w:w="68" w:type="dxa"/>
+              <w:left w:w="48" w:type="dxa"/>
             </w:tcMar>
           </w:tcPr>
           <w:p>
@@ -1508,7 +1511,7 @@
             <w:tcBorders/>
             <w:shd w:color="auto" w:fill="auto" w:val="clear"/>
             <w:tcMar>
-              <w:left w:w="68" w:type="dxa"/>
+              <w:left w:w="48" w:type="dxa"/>
             </w:tcMar>
           </w:tcPr>
           <w:p>
@@ -1534,7 +1537,7 @@
             <w:tcBorders/>
             <w:shd w:color="auto" w:fill="auto" w:val="clear"/>
             <w:tcMar>
-              <w:left w:w="68" w:type="dxa"/>
+              <w:left w:w="48" w:type="dxa"/>
             </w:tcMar>
           </w:tcPr>
           <w:p>
@@ -1557,7 +1560,7 @@
             <w:tcBorders/>
             <w:shd w:color="auto" w:fill="auto" w:val="clear"/>
             <w:tcMar>
-              <w:left w:w="68" w:type="dxa"/>
+              <w:left w:w="48" w:type="dxa"/>
             </w:tcMar>
           </w:tcPr>
           <w:p>
@@ -1581,7 +1584,7 @@
             <w:tcBorders/>
             <w:shd w:color="auto" w:fill="auto" w:val="clear"/>
             <w:tcMar>
-              <w:left w:w="68" w:type="dxa"/>
+              <w:left w:w="48" w:type="dxa"/>
             </w:tcMar>
           </w:tcPr>
           <w:p>
@@ -1605,7 +1608,7 @@
             <w:tcBorders/>
             <w:shd w:color="auto" w:fill="auto" w:val="clear"/>
             <w:tcMar>
-              <w:left w:w="68" w:type="dxa"/>
+              <w:left w:w="48" w:type="dxa"/>
             </w:tcMar>
           </w:tcPr>
           <w:p>
@@ -1629,7 +1632,7 @@
             <w:tcBorders/>
             <w:shd w:color="auto" w:fill="auto" w:val="clear"/>
             <w:tcMar>
-              <w:left w:w="68" w:type="dxa"/>
+              <w:left w:w="48" w:type="dxa"/>
             </w:tcMar>
           </w:tcPr>
           <w:p>
@@ -1653,7 +1656,7 @@
             <w:tcBorders/>
             <w:shd w:color="auto" w:fill="auto" w:val="clear"/>
             <w:tcMar>
-              <w:left w:w="68" w:type="dxa"/>
+              <w:left w:w="48" w:type="dxa"/>
             </w:tcMar>
           </w:tcPr>
           <w:p>
@@ -1679,7 +1682,7 @@
             <w:tcBorders/>
             <w:shd w:color="auto" w:fill="auto" w:val="clear"/>
             <w:tcMar>
-              <w:left w:w="68" w:type="dxa"/>
+              <w:left w:w="48" w:type="dxa"/>
             </w:tcMar>
           </w:tcPr>
           <w:p>
@@ -1710,7 +1713,7 @@
             </w:tcBorders>
             <w:shd w:color="auto" w:fill="auto" w:val="clear"/>
             <w:tcMar>
-              <w:left w:w="68" w:type="dxa"/>
+              <w:left w:w="48" w:type="dxa"/>
             </w:tcMar>
           </w:tcPr>
           <w:p>
@@ -1737,7 +1740,7 @@
             </w:tcBorders>
             <w:shd w:color="auto" w:fill="auto" w:val="clear"/>
             <w:tcMar>
-              <w:left w:w="68" w:type="dxa"/>
+              <w:left w:w="48" w:type="dxa"/>
             </w:tcMar>
           </w:tcPr>
           <w:p>
@@ -1778,7 +1781,7 @@
             </w:tcBorders>
             <w:shd w:color="auto" w:fill="auto" w:val="clear"/>
             <w:tcMar>
-              <w:left w:w="68" w:type="dxa"/>
+              <w:left w:w="48" w:type="dxa"/>
             </w:tcMar>
           </w:tcPr>
           <w:p>
@@ -1805,7 +1808,7 @@
             </w:tcBorders>
             <w:shd w:color="auto" w:fill="auto" w:val="clear"/>
             <w:tcMar>
-              <w:left w:w="68" w:type="dxa"/>
+              <w:left w:w="48" w:type="dxa"/>
             </w:tcMar>
           </w:tcPr>
           <w:p>
@@ -1819,19 +1822,7 @@
               <w:rPr>
                 <w:rFonts w:ascii="Times New Roman" w:hAnsi="Times New Roman"/>
               </w:rPr>
-              <w:t>Completed upto 6</w:t>
-            </w:r>
-            <w:r>
-              <w:rPr>
-                <w:rFonts w:ascii="Times New Roman" w:hAnsi="Times New Roman"/>
-              </w:rPr>
-              <w:t>5</w:t>
-            </w:r>
-            <w:r>
-              <w:rPr>
-                <w:rFonts w:ascii="Times New Roman" w:hAnsi="Times New Roman"/>
-              </w:rPr>
-              <w:t xml:space="preserve"> Pages in Chapter 3</w:t>
+              <w:t>Completed 1 page in Chapter 5</w:t>
             </w:r>
           </w:p>
         </w:tc>
@@ -1843,7 +1834,7 @@
             </w:tcBorders>
             <w:shd w:color="auto" w:fill="auto" w:val="clear"/>
             <w:tcMar>
-              <w:left w:w="68" w:type="dxa"/>
+              <w:left w:w="48" w:type="dxa"/>
             </w:tcMar>
           </w:tcPr>
           <w:p>
@@ -1865,7 +1856,7 @@
             </w:tcBorders>
             <w:shd w:color="auto" w:fill="auto" w:val="clear"/>
             <w:tcMar>
-              <w:left w:w="68" w:type="dxa"/>
+              <w:left w:w="48" w:type="dxa"/>
             </w:tcMar>
           </w:tcPr>
           <w:p>
@@ -1891,7 +1882,7 @@
             </w:tcBorders>
             <w:shd w:color="auto" w:fill="auto" w:val="clear"/>
             <w:tcMar>
-              <w:left w:w="68" w:type="dxa"/>
+              <w:left w:w="48" w:type="dxa"/>
             </w:tcMar>
           </w:tcPr>
           <w:p>
@@ -1917,7 +1908,7 @@
             </w:tcBorders>
             <w:shd w:color="auto" w:fill="auto" w:val="clear"/>
             <w:tcMar>
-              <w:left w:w="68" w:type="dxa"/>
+              <w:left w:w="48" w:type="dxa"/>
             </w:tcMar>
           </w:tcPr>
           <w:p>
@@ -1943,7 +1934,7 @@
             </w:tcBorders>
             <w:shd w:color="auto" w:fill="auto" w:val="clear"/>
             <w:tcMar>
-              <w:left w:w="68" w:type="dxa"/>
+              <w:left w:w="48" w:type="dxa"/>
             </w:tcMar>
           </w:tcPr>
           <w:p>
@@ -1969,7 +1960,7 @@
             </w:tcBorders>
             <w:shd w:color="auto" w:fill="auto" w:val="clear"/>
             <w:tcMar>
-              <w:left w:w="68" w:type="dxa"/>
+              <w:left w:w="48" w:type="dxa"/>
             </w:tcMar>
           </w:tcPr>
           <w:p>
@@ -1996,7 +1987,7 @@
             </w:tcBorders>
             <w:shd w:color="auto" w:fill="auto" w:val="clear"/>
             <w:tcMar>
-              <w:left w:w="68" w:type="dxa"/>
+              <w:left w:w="48" w:type="dxa"/>
             </w:tcMar>
           </w:tcPr>
           <w:p>
@@ -2027,7 +2018,7 @@
             </w:tcBorders>
             <w:shd w:color="auto" w:fill="auto" w:val="clear"/>
             <w:tcMar>
-              <w:left w:w="68" w:type="dxa"/>
+              <w:left w:w="48" w:type="dxa"/>
             </w:tcMar>
           </w:tcPr>
           <w:p>
@@ -2050,7 +2041,7 @@
             </w:tcBorders>
             <w:shd w:color="auto" w:fill="auto" w:val="clear"/>
             <w:tcMar>
-              <w:left w:w="68" w:type="dxa"/>
+              <w:left w:w="48" w:type="dxa"/>
             </w:tcMar>
           </w:tcPr>
           <w:p>
@@ -2062,6 +2053,7 @@
             </w:pPr>
             <w:r>
               <w:rPr/>
+              <w:t>Completed 2 Lessons and also mailed to the client</w:t>
             </w:r>
           </w:p>
         </w:tc>
@@ -2073,7 +2065,7 @@
             </w:tcBorders>
             <w:shd w:color="auto" w:fill="auto" w:val="clear"/>
             <w:tcMar>
-              <w:left w:w="68" w:type="dxa"/>
+              <w:left w:w="48" w:type="dxa"/>
             </w:tcMar>
           </w:tcPr>
           <w:p>
@@ -2100,7 +2092,7 @@
             </w:tcBorders>
             <w:shd w:color="auto" w:fill="auto" w:val="clear"/>
             <w:tcMar>
-              <w:left w:w="68" w:type="dxa"/>
+              <w:left w:w="48" w:type="dxa"/>
             </w:tcMar>
           </w:tcPr>
           <w:p>
@@ -2112,37 +2104,29 @@
             </w:pPr>
             <w:r>
               <w:rPr/>
-              <w:t xml:space="preserve">Completed </w:t>
-            </w:r>
-            <w:r>
+              <w:t>Completed one page from the given lesson (again)</w:t>
+            </w:r>
+          </w:p>
+        </w:tc>
+        <w:tc>
+          <w:tcPr>
+            <w:tcW w:w="1350" w:type="dxa"/>
+            <w:tcBorders>
+              <w:top w:val="nil"/>
+            </w:tcBorders>
+            <w:shd w:color="auto" w:fill="auto" w:val="clear"/>
+            <w:tcMar>
+              <w:left w:w="48" w:type="dxa"/>
+            </w:tcMar>
+          </w:tcPr>
+          <w:p>
+            <w:pPr>
+              <w:pStyle w:val="Normal"/>
+              <w:spacing w:lineRule="auto" w:line="240" w:before="0" w:after="0"/>
               <w:rPr/>
-              <w:t>another</w:t>
-            </w:r>
+            </w:pPr>
             <w:r>
               <w:rPr/>
-              <w:t xml:space="preserve"> one Chapter, Yet again after plagiarism.</w:t>
-            </w:r>
-          </w:p>
-        </w:tc>
-        <w:tc>
-          <w:tcPr>
-            <w:tcW w:w="1350" w:type="dxa"/>
-            <w:tcBorders>
-              <w:top w:val="nil"/>
-            </w:tcBorders>
-            <w:shd w:color="auto" w:fill="auto" w:val="clear"/>
-            <w:tcMar>
-              <w:left w:w="68" w:type="dxa"/>
-            </w:tcMar>
-          </w:tcPr>
-          <w:p>
-            <w:pPr>
-              <w:pStyle w:val="Normal"/>
-              <w:spacing w:lineRule="auto" w:line="240" w:before="0" w:after="0"/>
-              <w:rPr/>
-            </w:pPr>
-            <w:r>
-              <w:rPr/>
             </w:r>
           </w:p>
         </w:tc>
@@ -2154,7 +2138,7 @@
             </w:tcBorders>
             <w:shd w:color="auto" w:fill="auto" w:val="clear"/>
             <w:tcMar>
-              <w:left w:w="68" w:type="dxa"/>
+              <w:left w:w="48" w:type="dxa"/>
             </w:tcMar>
           </w:tcPr>
           <w:p>
@@ -2180,7 +2164,7 @@
             </w:tcBorders>
             <w:shd w:color="auto" w:fill="auto" w:val="clear"/>
             <w:tcMar>
-              <w:left w:w="68" w:type="dxa"/>
+              <w:left w:w="48" w:type="dxa"/>
             </w:tcMar>
           </w:tcPr>
           <w:p>
@@ -2206,7 +2190,7 @@
             </w:tcBorders>
             <w:shd w:color="auto" w:fill="auto" w:val="clear"/>
             <w:tcMar>
-              <w:left w:w="68" w:type="dxa"/>
+              <w:left w:w="48" w:type="dxa"/>
             </w:tcMar>
           </w:tcPr>
           <w:p>
@@ -2232,7 +2216,7 @@
             </w:tcBorders>
             <w:shd w:color="auto" w:fill="auto" w:val="clear"/>
             <w:tcMar>
-              <w:left w:w="68" w:type="dxa"/>
+              <w:left w:w="48" w:type="dxa"/>
             </w:tcMar>
           </w:tcPr>
           <w:p>
@@ -2258,7 +2242,7 @@
             </w:tcBorders>
             <w:shd w:color="auto" w:fill="auto" w:val="clear"/>
             <w:tcMar>
-              <w:left w:w="68" w:type="dxa"/>
+              <w:left w:w="48" w:type="dxa"/>
             </w:tcMar>
           </w:tcPr>
           <w:p>
@@ -2285,7 +2269,7 @@
             </w:tcBorders>
             <w:shd w:color="auto" w:fill="auto" w:val="clear"/>
             <w:tcMar>
-              <w:left w:w="68" w:type="dxa"/>
+              <w:left w:w="48" w:type="dxa"/>
             </w:tcMar>
           </w:tcPr>
           <w:p>
@@ -2316,7 +2300,7 @@
             </w:tcBorders>
             <w:shd w:color="auto" w:fill="auto" w:val="clear"/>
             <w:tcMar>
-              <w:left w:w="68" w:type="dxa"/>
+              <w:left w:w="48" w:type="dxa"/>
             </w:tcMar>
           </w:tcPr>
           <w:p>
@@ -2339,7 +2323,7 @@
             </w:tcBorders>
             <w:shd w:color="auto" w:fill="auto" w:val="clear"/>
             <w:tcMar>
-              <w:left w:w="68" w:type="dxa"/>
+              <w:left w:w="48" w:type="dxa"/>
             </w:tcMar>
           </w:tcPr>
           <w:p>
@@ -2362,7 +2346,7 @@
             </w:tcBorders>
             <w:shd w:color="auto" w:fill="auto" w:val="clear"/>
             <w:tcMar>
-              <w:left w:w="68" w:type="dxa"/>
+              <w:left w:w="48" w:type="dxa"/>
             </w:tcMar>
           </w:tcPr>
           <w:p>
@@ -2389,7 +2373,7 @@
             </w:tcBorders>
             <w:shd w:color="auto" w:fill="auto" w:val="clear"/>
             <w:tcMar>
-              <w:left w:w="68" w:type="dxa"/>
+              <w:left w:w="48" w:type="dxa"/>
             </w:tcMar>
           </w:tcPr>
           <w:p>
@@ -2413,7 +2397,7 @@
             </w:tcBorders>
             <w:shd w:color="auto" w:fill="auto" w:val="clear"/>
             <w:tcMar>
-              <w:left w:w="68" w:type="dxa"/>
+              <w:left w:w="48" w:type="dxa"/>
             </w:tcMar>
           </w:tcPr>
           <w:p>
@@ -2435,7 +2419,7 @@
             </w:tcBorders>
             <w:shd w:color="auto" w:fill="auto" w:val="clear"/>
             <w:tcMar>
-              <w:left w:w="68" w:type="dxa"/>
+              <w:left w:w="48" w:type="dxa"/>
             </w:tcMar>
           </w:tcPr>
           <w:p>
@@ -2461,7 +2445,7 @@
             </w:tcBorders>
             <w:shd w:color="auto" w:fill="auto" w:val="clear"/>
             <w:tcMar>
-              <w:left w:w="68" w:type="dxa"/>
+              <w:left w:w="48" w:type="dxa"/>
             </w:tcMar>
           </w:tcPr>
           <w:p>
@@ -2487,7 +2471,7 @@
             </w:tcBorders>
             <w:shd w:color="auto" w:fill="auto" w:val="clear"/>
             <w:tcMar>
-              <w:left w:w="68" w:type="dxa"/>
+              <w:left w:w="48" w:type="dxa"/>
             </w:tcMar>
           </w:tcPr>
           <w:p>
@@ -2513,7 +2497,7 @@
             </w:tcBorders>
             <w:shd w:color="auto" w:fill="auto" w:val="clear"/>
             <w:tcMar>
-              <w:left w:w="68" w:type="dxa"/>
+              <w:left w:w="48" w:type="dxa"/>
             </w:tcMar>
           </w:tcPr>
           <w:p>
@@ -2539,7 +2523,7 @@
             </w:tcBorders>
             <w:shd w:color="auto" w:fill="auto" w:val="clear"/>
             <w:tcMar>
-              <w:left w:w="68" w:type="dxa"/>
+              <w:left w:w="48" w:type="dxa"/>
             </w:tcMar>
           </w:tcPr>
           <w:p>
@@ -2566,7 +2550,7 @@
             </w:tcBorders>
             <w:shd w:color="auto" w:fill="auto" w:val="clear"/>
             <w:tcMar>
-              <w:left w:w="68" w:type="dxa"/>
+              <w:left w:w="48" w:type="dxa"/>
             </w:tcMar>
           </w:tcPr>
           <w:p>
@@ -2597,7 +2581,7 @@
             </w:tcBorders>
             <w:shd w:color="auto" w:fill="auto" w:val="clear"/>
             <w:tcMar>
-              <w:left w:w="68" w:type="dxa"/>
+              <w:left w:w="48" w:type="dxa"/>
             </w:tcMar>
           </w:tcPr>
           <w:p>
@@ -2620,7 +2604,7 @@
             </w:tcBorders>
             <w:shd w:color="auto" w:fill="auto" w:val="clear"/>
             <w:tcMar>
-              <w:left w:w="68" w:type="dxa"/>
+              <w:left w:w="48" w:type="dxa"/>
             </w:tcMar>
           </w:tcPr>
           <w:p>
@@ -2643,7 +2627,7 @@
             </w:tcBorders>
             <w:shd w:color="auto" w:fill="auto" w:val="clear"/>
             <w:tcMar>
-              <w:left w:w="68" w:type="dxa"/>
+              <w:left w:w="48" w:type="dxa"/>
             </w:tcMar>
           </w:tcPr>
           <w:p>
@@ -2670,7 +2654,7 @@
             </w:tcBorders>
             <w:shd w:color="auto" w:fill="auto" w:val="clear"/>
             <w:tcMar>
-              <w:left w:w="68" w:type="dxa"/>
+              <w:left w:w="48" w:type="dxa"/>
             </w:tcMar>
           </w:tcPr>
           <w:p>
@@ -2694,7 +2678,7 @@
             </w:tcBorders>
             <w:shd w:color="auto" w:fill="auto" w:val="clear"/>
             <w:tcMar>
-              <w:left w:w="68" w:type="dxa"/>
+              <w:left w:w="48" w:type="dxa"/>
             </w:tcMar>
           </w:tcPr>
           <w:p>
@@ -2716,7 +2700,7 @@
             </w:tcBorders>
             <w:shd w:color="auto" w:fill="auto" w:val="clear"/>
             <w:tcMar>
-              <w:left w:w="68" w:type="dxa"/>
+              <w:left w:w="48" w:type="dxa"/>
             </w:tcMar>
           </w:tcPr>
           <w:p>
@@ -2742,7 +2726,7 @@
             </w:tcBorders>
             <w:shd w:color="auto" w:fill="auto" w:val="clear"/>
             <w:tcMar>
-              <w:left w:w="68" w:type="dxa"/>
+              <w:left w:w="48" w:type="dxa"/>
             </w:tcMar>
           </w:tcPr>
           <w:p>
@@ -2768,7 +2752,7 @@
             </w:tcBorders>
             <w:shd w:color="auto" w:fill="auto" w:val="clear"/>
             <w:tcMar>
-              <w:left w:w="68" w:type="dxa"/>
+              <w:left w:w="48" w:type="dxa"/>
             </w:tcMar>
           </w:tcPr>
           <w:p>
@@ -2794,7 +2778,7 @@
             </w:tcBorders>
             <w:shd w:color="auto" w:fill="auto" w:val="clear"/>
             <w:tcMar>
-              <w:left w:w="68" w:type="dxa"/>
+              <w:left w:w="48" w:type="dxa"/>
             </w:tcMar>
           </w:tcPr>
           <w:p>
@@ -2820,7 +2804,7 @@
             </w:tcBorders>
             <w:shd w:color="auto" w:fill="auto" w:val="clear"/>
             <w:tcMar>
-              <w:left w:w="68" w:type="dxa"/>
+              <w:left w:w="48" w:type="dxa"/>
             </w:tcMar>
           </w:tcPr>
           <w:p>
@@ -2847,7 +2831,7 @@
             </w:tcBorders>
             <w:shd w:color="auto" w:fill="auto" w:val="clear"/>
             <w:tcMar>
-              <w:left w:w="68" w:type="dxa"/>
+              <w:left w:w="48" w:type="dxa"/>
             </w:tcMar>
           </w:tcPr>
           <w:p>
@@ -2877,7 +2861,7 @@
             <w:tcBorders/>
             <w:shd w:color="auto" w:fill="auto" w:val="clear"/>
             <w:tcMar>
-              <w:left w:w="68" w:type="dxa"/>
+              <w:left w:w="48" w:type="dxa"/>
             </w:tcMar>
           </w:tcPr>
           <w:p>
@@ -2929,7 +2913,7 @@
             <w:tcBorders/>
             <w:shd w:color="auto" w:fill="auto" w:val="clear"/>
             <w:tcMar>
-              <w:left w:w="68" w:type="dxa"/>
+              <w:left w:w="48" w:type="dxa"/>
             </w:tcMar>
           </w:tcPr>
           <w:p>
@@ -2958,7 +2942,7 @@
             <w:tcBorders/>
             <w:shd w:color="auto" w:fill="auto" w:val="clear"/>
             <w:tcMar>
-              <w:left w:w="68" w:type="dxa"/>
+              <w:left w:w="48" w:type="dxa"/>
             </w:tcMar>
           </w:tcPr>
           <w:p>
@@ -2987,7 +2971,7 @@
             <w:tcBorders/>
             <w:shd w:color="auto" w:fill="auto" w:val="clear"/>
             <w:tcMar>
-              <w:left w:w="68" w:type="dxa"/>
+              <w:left w:w="48" w:type="dxa"/>
             </w:tcMar>
           </w:tcPr>
           <w:p>
@@ -3012,7 +2996,7 @@
             <w:tcBorders/>
             <w:shd w:color="auto" w:fill="auto" w:val="clear"/>
             <w:tcMar>
-              <w:left w:w="68" w:type="dxa"/>
+              <w:left w:w="48" w:type="dxa"/>
             </w:tcMar>
           </w:tcPr>
           <w:p>
@@ -3038,7 +3022,7 @@
             <w:tcBorders/>
             <w:shd w:color="auto" w:fill="auto" w:val="clear"/>
             <w:tcMar>
-              <w:left w:w="68" w:type="dxa"/>
+              <w:left w:w="48" w:type="dxa"/>
             </w:tcMar>
           </w:tcPr>
           <w:p>
@@ -3062,7 +3046,7 @@
             <w:tcBorders/>
             <w:shd w:color="auto" w:fill="auto" w:val="clear"/>
             <w:tcMar>
-              <w:left w:w="68" w:type="dxa"/>
+              <w:left w:w="48" w:type="dxa"/>
             </w:tcMar>
           </w:tcPr>
           <w:p>
@@ -3086,7 +3070,7 @@
             <w:tcBorders/>
             <w:shd w:color="auto" w:fill="auto" w:val="clear"/>
             <w:tcMar>
-              <w:left w:w="68" w:type="dxa"/>
+              <w:left w:w="48" w:type="dxa"/>
             </w:tcMar>
           </w:tcPr>
           <w:p>
@@ -3110,7 +3094,7 @@
             <w:tcBorders/>
             <w:shd w:color="auto" w:fill="auto" w:val="clear"/>
             <w:tcMar>
-              <w:left w:w="68" w:type="dxa"/>
+              <w:left w:w="48" w:type="dxa"/>
             </w:tcMar>
           </w:tcPr>
           <w:p>
@@ -3134,7 +3118,7 @@
             <w:tcBorders/>
             <w:shd w:color="auto" w:fill="auto" w:val="clear"/>
             <w:tcMar>
-              <w:left w:w="68" w:type="dxa"/>
+              <w:left w:w="48" w:type="dxa"/>
             </w:tcMar>
           </w:tcPr>
           <w:p>
@@ -3158,7 +3142,7 @@
             <w:tcBorders/>
             <w:shd w:color="auto" w:fill="auto" w:val="clear"/>
             <w:tcMar>
-              <w:left w:w="68" w:type="dxa"/>
+              <w:left w:w="48" w:type="dxa"/>
             </w:tcMar>
           </w:tcPr>
           <w:p>
@@ -3183,7 +3167,7 @@
             <w:tcBorders/>
             <w:shd w:color="auto" w:fill="auto" w:val="clear"/>
             <w:tcMar>
-              <w:left w:w="68" w:type="dxa"/>
+              <w:left w:w="48" w:type="dxa"/>
             </w:tcMar>
           </w:tcPr>
           <w:p>

</xml_diff>

<commit_message>
Add upload,download,delete logic and also added groups logic
</commit_message>
<xml_diff>
--- a/static/download/DailyReport_Ateeq.docx
+++ b/static/download/DailyReport_Ateeq.docx
@@ -7,10 +7,10 @@
         <w:tblStyle w:val="TableGrid"/>
         <w:tblW w:w="16380" w:type="dxa"/>
         <w:jc w:val="left"/>
-        <w:tblInd w:w="-1212" w:type="dxa"/>
+        <w:tblInd w:w="-1227" w:type="dxa"/>
         <w:tblCellMar>
           <w:top w:w="0" w:type="dxa"/>
-          <w:left w:w="48" w:type="dxa"/>
+          <w:left w:w="33" w:type="dxa"/>
           <w:bottom w:w="0" w:type="dxa"/>
           <w:right w:w="108" w:type="dxa"/>
         </w:tblCellMar>
@@ -27,8 +27,8 @@
         <w:gridCol w:w="1997"/>
         <w:gridCol w:w="1077"/>
         <w:gridCol w:w="963"/>
-        <w:gridCol w:w="17"/>
-        <w:gridCol w:w="991"/>
+        <w:gridCol w:w="22"/>
+        <w:gridCol w:w="986"/>
       </w:tblGrid>
       <w:tr>
         <w:trPr>
@@ -40,7 +40,7 @@
             <w:tcBorders/>
             <w:shd w:color="auto" w:fill="auto" w:val="clear"/>
             <w:tcMar>
-              <w:left w:w="48" w:type="dxa"/>
+              <w:left w:w="33" w:type="dxa"/>
             </w:tcMar>
           </w:tcPr>
           <w:p>
@@ -72,7 +72,7 @@
             <w:tcBorders/>
             <w:shd w:color="auto" w:fill="auto" w:val="clear"/>
             <w:tcMar>
-              <w:left w:w="48" w:type="dxa"/>
+              <w:left w:w="33" w:type="dxa"/>
             </w:tcMar>
           </w:tcPr>
           <w:p>
@@ -104,7 +104,7 @@
             <w:tcBorders/>
             <w:shd w:color="auto" w:fill="auto" w:val="clear"/>
             <w:tcMar>
-              <w:left w:w="48" w:type="dxa"/>
+              <w:left w:w="33" w:type="dxa"/>
             </w:tcMar>
           </w:tcPr>
           <w:p>
@@ -136,7 +136,7 @@
             <w:tcBorders/>
             <w:shd w:color="auto" w:fill="auto" w:val="clear"/>
             <w:tcMar>
-              <w:left w:w="48" w:type="dxa"/>
+              <w:left w:w="33" w:type="dxa"/>
             </w:tcMar>
           </w:tcPr>
           <w:p>
@@ -168,7 +168,7 @@
             <w:tcBorders/>
             <w:shd w:color="auto" w:fill="auto" w:val="clear"/>
             <w:tcMar>
-              <w:left w:w="48" w:type="dxa"/>
+              <w:left w:w="33" w:type="dxa"/>
             </w:tcMar>
           </w:tcPr>
           <w:p>
@@ -200,7 +200,7 @@
             <w:tcBorders/>
             <w:shd w:color="auto" w:fill="auto" w:val="clear"/>
             <w:tcMar>
-              <w:left w:w="48" w:type="dxa"/>
+              <w:left w:w="33" w:type="dxa"/>
             </w:tcMar>
           </w:tcPr>
           <w:p>
@@ -232,7 +232,7 @@
             <w:tcBorders/>
             <w:shd w:color="auto" w:fill="auto" w:val="clear"/>
             <w:tcMar>
-              <w:left w:w="48" w:type="dxa"/>
+              <w:left w:w="33" w:type="dxa"/>
             </w:tcMar>
           </w:tcPr>
           <w:p>
@@ -264,7 +264,7 @@
             <w:tcBorders/>
             <w:shd w:color="auto" w:fill="auto" w:val="clear"/>
             <w:tcMar>
-              <w:left w:w="48" w:type="dxa"/>
+              <w:left w:w="33" w:type="dxa"/>
             </w:tcMar>
           </w:tcPr>
           <w:p>
@@ -296,7 +296,7 @@
             <w:tcBorders/>
             <w:shd w:color="auto" w:fill="auto" w:val="clear"/>
             <w:tcMar>
-              <w:left w:w="48" w:type="dxa"/>
+              <w:left w:w="33" w:type="dxa"/>
             </w:tcMar>
           </w:tcPr>
           <w:p>
@@ -328,7 +328,7 @@
             <w:tcBorders/>
             <w:shd w:color="auto" w:fill="auto" w:val="clear"/>
             <w:tcMar>
-              <w:left w:w="48" w:type="dxa"/>
+              <w:left w:w="33" w:type="dxa"/>
             </w:tcMar>
           </w:tcPr>
           <w:p>
@@ -361,7 +361,7 @@
             <w:tcBorders/>
             <w:shd w:color="auto" w:fill="auto" w:val="clear"/>
             <w:tcMar>
-              <w:left w:w="48" w:type="dxa"/>
+              <w:left w:w="33" w:type="dxa"/>
             </w:tcMar>
           </w:tcPr>
           <w:p>
@@ -442,48 +442,95 @@
             <w:tcBorders/>
             <w:shd w:color="auto" w:fill="auto" w:val="clear"/>
             <w:tcMar>
-              <w:left w:w="48" w:type="dxa"/>
-            </w:tcMar>
-          </w:tcPr>
-          <w:p>
-            <w:pPr>
-              <w:pStyle w:val="Normal"/>
-              <w:spacing w:lineRule="auto" w:line="240" w:before="0" w:after="0"/>
-              <w:rPr>
-                <w:rFonts w:ascii="Times New Roman" w:hAnsi="Times New Roman" w:cs="Times New Roman"/>
+              <w:left w:w="33" w:type="dxa"/>
+            </w:tcMar>
+          </w:tcPr>
+          <w:p>
+            <w:pPr>
+              <w:pStyle w:val="Normal"/>
+              <w:spacing w:lineRule="auto" w:line="240" w:before="0" w:after="0"/>
+              <w:rPr/>
+            </w:pPr>
+            <w:r>
+              <w:rPr>
+                <w:rFonts w:cs="Times New Roman" w:ascii="Times New Roman" w:hAnsi="Times New Roman"/>
                 <w:sz w:val="24"/>
                 <w:szCs w:val="24"/>
               </w:rPr>
-            </w:pPr>
-            <w:r>
-              <w:rPr>
-                <w:rFonts w:cs="Times New Roman" w:ascii="Times New Roman" w:hAnsi="Times New Roman"/>
+              <w:t>1. 1 Project</w:t>
+            </w:r>
+          </w:p>
+        </w:tc>
+        <w:tc>
+          <w:tcPr>
+            <w:tcW w:w="2718" w:type="dxa"/>
+            <w:tcBorders/>
+            <w:shd w:color="auto" w:fill="auto" w:val="clear"/>
+            <w:tcMar>
+              <w:left w:w="33" w:type="dxa"/>
+            </w:tcMar>
+          </w:tcPr>
+          <w:p>
+            <w:pPr>
+              <w:pStyle w:val="Normal"/>
+              <w:spacing w:lineRule="auto" w:line="240" w:before="0" w:after="0"/>
+              <w:jc w:val="both"/>
+              <w:rPr>
+                <w:rFonts w:ascii="Times New Roman" w:hAnsi="Times New Roman" w:cs="Times New Roman"/>
                 <w:sz w:val="24"/>
                 <w:szCs w:val="24"/>
               </w:rPr>
-              <w:t>1. 6 Projects</w:t>
-            </w:r>
-          </w:p>
-        </w:tc>
-        <w:tc>
-          <w:tcPr>
-            <w:tcW w:w="2718" w:type="dxa"/>
-            <w:tcBorders/>
-            <w:shd w:color="auto" w:fill="auto" w:val="clear"/>
-            <w:tcMar>
-              <w:left w:w="48" w:type="dxa"/>
-            </w:tcMar>
-          </w:tcPr>
-          <w:p>
-            <w:pPr>
-              <w:pStyle w:val="Normal"/>
-              <w:spacing w:lineRule="auto" w:line="240" w:before="0" w:after="0"/>
-              <w:jc w:val="both"/>
-              <w:rPr>
-                <w:rFonts w:ascii="Times New Roman" w:hAnsi="Times New Roman" w:cs="Times New Roman"/>
+            </w:pPr>
+            <w:r>
+              <w:rPr>
+                <w:rFonts w:cs="Times New Roman" w:ascii="Times New Roman" w:hAnsi="Times New Roman"/>
                 <w:sz w:val="24"/>
                 <w:szCs w:val="24"/>
               </w:rPr>
+            </w:r>
+          </w:p>
+        </w:tc>
+        <w:tc>
+          <w:tcPr>
+            <w:tcW w:w="1082" w:type="dxa"/>
+            <w:tcBorders/>
+            <w:shd w:color="auto" w:fill="auto" w:val="clear"/>
+            <w:tcMar>
+              <w:left w:w="33" w:type="dxa"/>
+            </w:tcMar>
+          </w:tcPr>
+          <w:p>
+            <w:pPr>
+              <w:pStyle w:val="Normal"/>
+              <w:spacing w:lineRule="auto" w:line="240" w:before="0" w:after="0"/>
+              <w:jc w:val="center"/>
+              <w:rPr>
+                <w:rFonts w:ascii="Times New Roman" w:hAnsi="Times New Roman" w:cs="Times New Roman"/>
+              </w:rPr>
+            </w:pPr>
+            <w:r>
+              <w:rPr>
+                <w:rFonts w:cs="Times New Roman" w:ascii="Times New Roman" w:hAnsi="Times New Roman"/>
+              </w:rPr>
+              <w:t>ASAP</w:t>
+            </w:r>
+          </w:p>
+        </w:tc>
+        <w:tc>
+          <w:tcPr>
+            <w:tcW w:w="2108" w:type="dxa"/>
+            <w:tcBorders/>
+            <w:shd w:color="auto" w:fill="auto" w:val="clear"/>
+            <w:tcMar>
+              <w:left w:w="33" w:type="dxa"/>
+            </w:tcMar>
+          </w:tcPr>
+          <w:p>
+            <w:pPr>
+              <w:pStyle w:val="Normal"/>
+              <w:spacing w:lineRule="auto" w:line="240" w:before="0" w:after="0"/>
+              <w:jc w:val="both"/>
+              <w:rPr/>
             </w:pPr>
             <w:r>
               <w:rPr>
@@ -491,101 +538,7 @@
                 <w:sz w:val="24"/>
                 <w:szCs w:val="24"/>
               </w:rPr>
-              <w:t xml:space="preserve">Met with the clients in person and explained the Abstracts they selected. [Individual projects] 2 clients wanted to change the topic, thus explained the new topic which they selected. Had to explain the project again to the client as her guide/mentor wanted her to do so for further clarification. Got Clients laptop’s tired installing the required software but cant. </w:t>
-            </w:r>
-          </w:p>
-          <w:p>
-            <w:pPr>
-              <w:pStyle w:val="Normal"/>
-              <w:spacing w:lineRule="auto" w:line="240" w:before="0" w:after="0"/>
-              <w:jc w:val="both"/>
-              <w:rPr>
-                <w:rFonts w:ascii="Times New Roman" w:hAnsi="Times New Roman" w:cs="Times New Roman"/>
-                <w:sz w:val="24"/>
-                <w:szCs w:val="24"/>
-              </w:rPr>
-            </w:pPr>
-            <w:r>
-              <w:rPr>
-                <w:rFonts w:cs="Times New Roman" w:ascii="Times New Roman" w:hAnsi="Times New Roman"/>
-                <w:sz w:val="24"/>
-                <w:szCs w:val="24"/>
-              </w:rPr>
-            </w:r>
-          </w:p>
-          <w:p>
-            <w:pPr>
-              <w:pStyle w:val="Normal"/>
-              <w:spacing w:lineRule="auto" w:line="240" w:before="0" w:after="0"/>
-              <w:jc w:val="both"/>
-              <w:rPr>
-                <w:rFonts w:ascii="Times New Roman" w:hAnsi="Times New Roman" w:cs="Times New Roman"/>
-                <w:sz w:val="24"/>
-                <w:szCs w:val="24"/>
-              </w:rPr>
-            </w:pPr>
-            <w:r>
-              <w:rPr>
-                <w:rFonts w:cs="Times New Roman" w:ascii="Times New Roman" w:hAnsi="Times New Roman"/>
-                <w:sz w:val="24"/>
-                <w:szCs w:val="24"/>
-              </w:rPr>
-              <w:t>Informed (Email &amp; Phone call) the situation to the client. Somehow managed to install Software’s in One of the three laptops given and also made the projects work (2 Projects). Tired installing the same on other two laptop but didn’t succeed.</w:t>
-              <w:br/>
-              <w:br/>
-              <w:t>Reason : Faulty OS in one laptop, Installations gets stuck in the beginning for no possible reason</w:t>
-            </w:r>
-          </w:p>
-        </w:tc>
-        <w:tc>
-          <w:tcPr>
-            <w:tcW w:w="1082" w:type="dxa"/>
-            <w:tcBorders/>
-            <w:shd w:color="auto" w:fill="auto" w:val="clear"/>
-            <w:tcMar>
-              <w:left w:w="48" w:type="dxa"/>
-            </w:tcMar>
-          </w:tcPr>
-          <w:p>
-            <w:pPr>
-              <w:pStyle w:val="Normal"/>
-              <w:spacing w:lineRule="auto" w:line="240" w:before="0" w:after="0"/>
-              <w:jc w:val="center"/>
-              <w:rPr>
-                <w:rFonts w:ascii="Times New Roman" w:hAnsi="Times New Roman" w:cs="Times New Roman"/>
-              </w:rPr>
-            </w:pPr>
-            <w:r>
-              <w:rPr>
-                <w:rFonts w:cs="Times New Roman" w:ascii="Times New Roman" w:hAnsi="Times New Roman"/>
-              </w:rPr>
-              <w:t>ASAP</w:t>
-            </w:r>
-          </w:p>
-        </w:tc>
-        <w:tc>
-          <w:tcPr>
-            <w:tcW w:w="2108" w:type="dxa"/>
-            <w:tcBorders/>
-            <w:shd w:color="auto" w:fill="auto" w:val="clear"/>
-            <w:tcMar>
-              <w:left w:w="48" w:type="dxa"/>
-            </w:tcMar>
-          </w:tcPr>
-          <w:p>
-            <w:pPr>
-              <w:pStyle w:val="Normal"/>
-              <w:spacing w:lineRule="auto" w:line="240" w:before="0" w:after="0"/>
-              <w:jc w:val="both"/>
-              <w:rPr/>
-            </w:pPr>
-            <w:r>
-              <w:rPr>
-                <w:rFonts w:cs="Times New Roman" w:ascii="Times New Roman" w:hAnsi="Times New Roman"/>
-                <w:sz w:val="24"/>
-                <w:szCs w:val="24"/>
-              </w:rPr>
-              <w:t>-</w:t>
+              <w:t xml:space="preserve">Fixed an exception related to Reports. </w:t>
             </w:r>
           </w:p>
         </w:tc>
@@ -595,7 +548,7 @@
             <w:tcBorders/>
             <w:shd w:color="auto" w:fill="auto" w:val="clear"/>
             <w:tcMar>
-              <w:left w:w="48" w:type="dxa"/>
+              <w:left w:w="33" w:type="dxa"/>
             </w:tcMar>
           </w:tcPr>
           <w:p>
@@ -619,7 +572,7 @@
             <w:tcBorders/>
             <w:shd w:color="auto" w:fill="auto" w:val="clear"/>
             <w:tcMar>
-              <w:left w:w="48" w:type="dxa"/>
+              <w:left w:w="33" w:type="dxa"/>
             </w:tcMar>
           </w:tcPr>
           <w:p>
@@ -648,7 +601,7 @@
             <w:tcBorders/>
             <w:shd w:color="auto" w:fill="auto" w:val="clear"/>
             <w:tcMar>
-              <w:left w:w="48" w:type="dxa"/>
+              <w:left w:w="33" w:type="dxa"/>
             </w:tcMar>
           </w:tcPr>
           <w:p>
@@ -672,7 +625,7 @@
             <w:tcBorders/>
             <w:shd w:color="auto" w:fill="auto" w:val="clear"/>
             <w:tcMar>
-              <w:left w:w="48" w:type="dxa"/>
+              <w:left w:w="33" w:type="dxa"/>
             </w:tcMar>
           </w:tcPr>
           <w:p>
@@ -696,7 +649,7 @@
             <w:tcBorders/>
             <w:shd w:color="auto" w:fill="auto" w:val="clear"/>
             <w:tcMar>
-              <w:left w:w="48" w:type="dxa"/>
+              <w:left w:w="33" w:type="dxa"/>
             </w:tcMar>
           </w:tcPr>
           <w:p>
@@ -720,7 +673,7 @@
             <w:tcBorders/>
             <w:shd w:color="auto" w:fill="auto" w:val="clear"/>
             <w:tcMar>
-              <w:left w:w="48" w:type="dxa"/>
+              <w:left w:w="33" w:type="dxa"/>
             </w:tcMar>
           </w:tcPr>
           <w:p>
@@ -746,7 +699,7 @@
             <w:tcBorders/>
             <w:shd w:color="auto" w:fill="auto" w:val="clear"/>
             <w:tcMar>
-              <w:left w:w="48" w:type="dxa"/>
+              <w:left w:w="33" w:type="dxa"/>
             </w:tcMar>
           </w:tcPr>
           <w:p>
@@ -774,7 +727,7 @@
             <w:tcBorders/>
             <w:shd w:color="auto" w:fill="auto" w:val="clear"/>
             <w:tcMar>
-              <w:left w:w="48" w:type="dxa"/>
+              <w:left w:w="33" w:type="dxa"/>
             </w:tcMar>
           </w:tcPr>
           <w:p>
@@ -803,7 +756,7 @@
             <w:tcBorders/>
             <w:shd w:color="auto" w:fill="auto" w:val="clear"/>
             <w:tcMar>
-              <w:left w:w="48" w:type="dxa"/>
+              <w:left w:w="33" w:type="dxa"/>
             </w:tcMar>
           </w:tcPr>
           <w:p>
@@ -833,7 +786,7 @@
             <w:tcBorders/>
             <w:shd w:color="auto" w:fill="auto" w:val="clear"/>
             <w:tcMar>
-              <w:left w:w="48" w:type="dxa"/>
+              <w:left w:w="33" w:type="dxa"/>
             </w:tcMar>
           </w:tcPr>
           <w:p>
@@ -858,7 +811,7 @@
             <w:tcBorders/>
             <w:shd w:color="auto" w:fill="auto" w:val="clear"/>
             <w:tcMar>
-              <w:left w:w="48" w:type="dxa"/>
+              <w:left w:w="33" w:type="dxa"/>
             </w:tcMar>
           </w:tcPr>
           <w:p>
@@ -884,7 +837,7 @@
             <w:tcBorders/>
             <w:shd w:color="auto" w:fill="auto" w:val="clear"/>
             <w:tcMar>
-              <w:left w:w="48" w:type="dxa"/>
+              <w:left w:w="33" w:type="dxa"/>
             </w:tcMar>
           </w:tcPr>
           <w:p>
@@ -908,7 +861,7 @@
             <w:tcBorders/>
             <w:shd w:color="auto" w:fill="auto" w:val="clear"/>
             <w:tcMar>
-              <w:left w:w="48" w:type="dxa"/>
+              <w:left w:w="33" w:type="dxa"/>
             </w:tcMar>
           </w:tcPr>
           <w:p>
@@ -932,7 +885,7 @@
             <w:tcBorders/>
             <w:shd w:color="auto" w:fill="auto" w:val="clear"/>
             <w:tcMar>
-              <w:left w:w="48" w:type="dxa"/>
+              <w:left w:w="33" w:type="dxa"/>
             </w:tcMar>
           </w:tcPr>
           <w:p>
@@ -956,7 +909,7 @@
             <w:tcBorders/>
             <w:shd w:color="auto" w:fill="auto" w:val="clear"/>
             <w:tcMar>
-              <w:left w:w="48" w:type="dxa"/>
+              <w:left w:w="33" w:type="dxa"/>
             </w:tcMar>
           </w:tcPr>
           <w:p>
@@ -980,7 +933,7 @@
             <w:tcBorders/>
             <w:shd w:color="auto" w:fill="auto" w:val="clear"/>
             <w:tcMar>
-              <w:left w:w="48" w:type="dxa"/>
+              <w:left w:w="33" w:type="dxa"/>
             </w:tcMar>
           </w:tcPr>
           <w:p>
@@ -1004,7 +957,7 @@
             <w:tcBorders/>
             <w:shd w:color="auto" w:fill="auto" w:val="clear"/>
             <w:tcMar>
-              <w:left w:w="48" w:type="dxa"/>
+              <w:left w:w="33" w:type="dxa"/>
             </w:tcMar>
           </w:tcPr>
           <w:p>
@@ -1030,7 +983,7 @@
             <w:tcBorders/>
             <w:shd w:color="auto" w:fill="auto" w:val="clear"/>
             <w:tcMar>
-              <w:left w:w="48" w:type="dxa"/>
+              <w:left w:w="33" w:type="dxa"/>
             </w:tcMar>
           </w:tcPr>
           <w:p>
@@ -1061,7 +1014,7 @@
             </w:tcBorders>
             <w:shd w:color="auto" w:fill="auto" w:val="clear"/>
             <w:tcMar>
-              <w:left w:w="48" w:type="dxa"/>
+              <w:left w:w="33" w:type="dxa"/>
             </w:tcMar>
           </w:tcPr>
           <w:p>
@@ -1084,7 +1037,7 @@
             </w:tcBorders>
             <w:shd w:color="auto" w:fill="auto" w:val="clear"/>
             <w:tcMar>
-              <w:left w:w="48" w:type="dxa"/>
+              <w:left w:w="33" w:type="dxa"/>
             </w:tcMar>
           </w:tcPr>
           <w:p>
@@ -1096,7 +1049,7 @@
             </w:pPr>
             <w:r>
               <w:rPr/>
-              <w:t>Implemented basic logic to upload, download files from and to cloud server using cherrypy. Server being my PC itself. Implemented login, logout logic using sessions in cherrypy. Implemented logic to hash given password added logic to authenticate every page.</w:t>
+              <w:t xml:space="preserve">Implemented basic logic to upload, download files from and to cloud server using cherrypy. Server being my PC itself. Implemented login, logout logic using sessions in cherrypy. Implemented logic to hash given password added logic to authenticate every page. Added login requirement for the whole website. Added https support to the server. Made upload/download logic work. </w:t>
             </w:r>
           </w:p>
         </w:tc>
@@ -1108,7 +1061,7 @@
             </w:tcBorders>
             <w:shd w:color="auto" w:fill="auto" w:val="clear"/>
             <w:tcMar>
-              <w:left w:w="48" w:type="dxa"/>
+              <w:left w:w="33" w:type="dxa"/>
             </w:tcMar>
           </w:tcPr>
           <w:p>
@@ -1135,7 +1088,7 @@
             </w:tcBorders>
             <w:shd w:color="auto" w:fill="auto" w:val="clear"/>
             <w:tcMar>
-              <w:left w:w="48" w:type="dxa"/>
+              <w:left w:w="33" w:type="dxa"/>
             </w:tcMar>
           </w:tcPr>
           <w:p>
@@ -1147,7 +1100,7 @@
             </w:pPr>
             <w:r>
               <w:rPr/>
-              <w:t xml:space="preserve">Added login requirement for the whole website. Added https support to the server. Made upload/download logic work. </w:t>
+              <w:t>Added proper logic to verify multiple users, Fixed, debugged SSL connection</w:t>
             </w:r>
           </w:p>
         </w:tc>
@@ -1159,7 +1112,7 @@
             </w:tcBorders>
             <w:shd w:color="auto" w:fill="auto" w:val="clear"/>
             <w:tcMar>
-              <w:left w:w="48" w:type="dxa"/>
+              <w:left w:w="33" w:type="dxa"/>
             </w:tcMar>
           </w:tcPr>
           <w:p>
@@ -1185,7 +1138,7 @@
             </w:tcBorders>
             <w:shd w:color="auto" w:fill="auto" w:val="clear"/>
             <w:tcMar>
-              <w:left w:w="48" w:type="dxa"/>
+              <w:left w:w="33" w:type="dxa"/>
             </w:tcMar>
           </w:tcPr>
           <w:p>
@@ -1211,7 +1164,7 @@
             </w:tcBorders>
             <w:shd w:color="auto" w:fill="auto" w:val="clear"/>
             <w:tcMar>
-              <w:left w:w="48" w:type="dxa"/>
+              <w:left w:w="33" w:type="dxa"/>
             </w:tcMar>
           </w:tcPr>
           <w:p>
@@ -1237,7 +1190,7 @@
             </w:tcBorders>
             <w:shd w:color="auto" w:fill="auto" w:val="clear"/>
             <w:tcMar>
-              <w:left w:w="48" w:type="dxa"/>
+              <w:left w:w="33" w:type="dxa"/>
             </w:tcMar>
           </w:tcPr>
           <w:p>
@@ -1263,7 +1216,7 @@
             </w:tcBorders>
             <w:shd w:color="auto" w:fill="auto" w:val="clear"/>
             <w:tcMar>
-              <w:left w:w="48" w:type="dxa"/>
+              <w:left w:w="33" w:type="dxa"/>
             </w:tcMar>
           </w:tcPr>
           <w:p>
@@ -1289,7 +1242,7 @@
             </w:tcBorders>
             <w:shd w:color="auto" w:fill="auto" w:val="clear"/>
             <w:tcMar>
-              <w:left w:w="48" w:type="dxa"/>
+              <w:left w:w="33" w:type="dxa"/>
             </w:tcMar>
           </w:tcPr>
           <w:p>
@@ -1317,7 +1270,7 @@
             </w:tcBorders>
             <w:shd w:color="auto" w:fill="auto" w:val="clear"/>
             <w:tcMar>
-              <w:left w:w="48" w:type="dxa"/>
+              <w:left w:w="33" w:type="dxa"/>
             </w:tcMar>
           </w:tcPr>
           <w:p>
@@ -1342,12 +1295,59 @@
         </w:trPr>
         <w:tc>
           <w:tcPr>
-            <w:tcW w:w="15387" w:type="dxa"/>
-            <w:gridSpan w:val="11"/>
-            <w:tcBorders/>
-            <w:shd w:color="auto" w:fill="auto" w:val="clear"/>
-            <w:tcMar>
-              <w:left w:w="48" w:type="dxa"/>
+            <w:tcW w:w="1015" w:type="dxa"/>
+            <w:tcBorders>
+              <w:top w:val="nil"/>
+            </w:tcBorders>
+            <w:shd w:color="auto" w:fill="auto" w:val="clear"/>
+            <w:tcMar>
+              <w:left w:w="33" w:type="dxa"/>
+            </w:tcMar>
+          </w:tcPr>
+          <w:p>
+            <w:pPr>
+              <w:pStyle w:val="Normal"/>
+              <w:spacing w:lineRule="auto" w:line="240" w:before="0" w:after="0"/>
+              <w:rPr/>
+            </w:pPr>
+            <w:r>
+              <w:rPr/>
+              <w:t>Neha Tiwari</w:t>
+            </w:r>
+          </w:p>
+        </w:tc>
+        <w:tc>
+          <w:tcPr>
+            <w:tcW w:w="2718" w:type="dxa"/>
+            <w:tcBorders>
+              <w:top w:val="nil"/>
+            </w:tcBorders>
+            <w:shd w:color="auto" w:fill="auto" w:val="clear"/>
+            <w:tcMar>
+              <w:left w:w="33" w:type="dxa"/>
+            </w:tcMar>
+          </w:tcPr>
+          <w:p>
+            <w:pPr>
+              <w:pStyle w:val="Normal"/>
+              <w:spacing w:lineRule="auto" w:line="240" w:before="0" w:after="0"/>
+              <w:jc w:val="both"/>
+              <w:rPr/>
+            </w:pPr>
+            <w:r>
+              <w:rPr/>
+            </w:r>
+          </w:p>
+        </w:tc>
+        <w:tc>
+          <w:tcPr>
+            <w:tcW w:w="1082" w:type="dxa"/>
+            <w:tcBorders>
+              <w:top w:val="nil"/>
+            </w:tcBorders>
+            <w:shd w:color="auto" w:fill="auto" w:val="clear"/>
+            <w:tcMar>
+              <w:left w:w="33" w:type="dxa"/>
             </w:tcMar>
           </w:tcPr>
           <w:p>
@@ -1357,61 +1357,220 @@
               <w:jc w:val="center"/>
               <w:rPr>
                 <w:rFonts w:ascii="Times New Roman" w:hAnsi="Times New Roman" w:cs="Times New Roman"/>
-                <w:b/>
-                <w:b/>
-              </w:rPr>
-            </w:pPr>
-            <w:r>
-              <w:rPr>
-                <w:rFonts w:cs="Times New Roman" w:ascii="Times New Roman" w:hAnsi="Times New Roman"/>
-                <w:b/>
-              </w:rPr>
-            </w:r>
-          </w:p>
-          <w:p>
-            <w:pPr>
-              <w:pStyle w:val="Normal"/>
-              <w:spacing w:lineRule="auto" w:line="240" w:before="0" w:after="0"/>
-              <w:jc w:val="center"/>
-              <w:rPr>
-                <w:rFonts w:ascii="Times New Roman" w:hAnsi="Times New Roman" w:cs="Times New Roman"/>
-                <w:b/>
-                <w:b/>
-              </w:rPr>
-            </w:pPr>
-            <w:r>
-              <w:rPr>
-                <w:rFonts w:cs="Times New Roman" w:ascii="Times New Roman" w:hAnsi="Times New Roman"/>
-                <w:b/>
-              </w:rPr>
-              <w:t>Literature Work</w:t>
-            </w:r>
-          </w:p>
-        </w:tc>
-        <w:tc>
-          <w:tcPr>
-            <w:tcW w:w="991" w:type="dxa"/>
-            <w:tcBorders/>
-            <w:shd w:color="auto" w:fill="auto" w:val="clear"/>
-            <w:tcMar>
-              <w:left w:w="48" w:type="dxa"/>
-            </w:tcMar>
-          </w:tcPr>
-          <w:p>
-            <w:pPr>
-              <w:pStyle w:val="Normal"/>
-              <w:spacing w:lineRule="auto" w:line="240" w:before="0" w:after="0"/>
-              <w:jc w:val="center"/>
-              <w:rPr>
-                <w:rFonts w:ascii="Times New Roman" w:hAnsi="Times New Roman" w:cs="Times New Roman"/>
-                <w:b/>
-                <w:b/>
-              </w:rPr>
-            </w:pPr>
-            <w:r>
-              <w:rPr>
-                <w:rFonts w:cs="Times New Roman" w:ascii="Times New Roman" w:hAnsi="Times New Roman"/>
-                <w:b/>
+              </w:rPr>
+            </w:pPr>
+            <w:r>
+              <w:rPr>
+                <w:rFonts w:cs="Times New Roman" w:ascii="Times New Roman" w:hAnsi="Times New Roman"/>
+              </w:rPr>
+            </w:r>
+          </w:p>
+        </w:tc>
+        <w:tc>
+          <w:tcPr>
+            <w:tcW w:w="2108" w:type="dxa"/>
+            <w:tcBorders>
+              <w:top w:val="nil"/>
+            </w:tcBorders>
+            <w:shd w:color="auto" w:fill="auto" w:val="clear"/>
+            <w:tcMar>
+              <w:left w:w="33" w:type="dxa"/>
+            </w:tcMar>
+          </w:tcPr>
+          <w:p>
+            <w:pPr>
+              <w:pStyle w:val="Normal"/>
+              <w:spacing w:lineRule="auto" w:line="240" w:before="0" w:after="0"/>
+              <w:jc w:val="both"/>
+              <w:rPr/>
+            </w:pPr>
+            <w:r>
+              <w:rPr/>
+              <w:t xml:space="preserve">Sent the framework to the client. </w:t>
+            </w:r>
+          </w:p>
+        </w:tc>
+        <w:tc>
+          <w:tcPr>
+            <w:tcW w:w="1350" w:type="dxa"/>
+            <w:tcBorders>
+              <w:top w:val="nil"/>
+            </w:tcBorders>
+            <w:shd w:color="auto" w:fill="auto" w:val="clear"/>
+            <w:tcMar>
+              <w:left w:w="33" w:type="dxa"/>
+            </w:tcMar>
+          </w:tcPr>
+          <w:p>
+            <w:pPr>
+              <w:pStyle w:val="Normal"/>
+              <w:spacing w:lineRule="auto" w:line="240" w:before="0" w:after="0"/>
+              <w:rPr>
+                <w:rFonts w:ascii="Times New Roman" w:hAnsi="Times New Roman" w:cs="Times New Roman"/>
+              </w:rPr>
+            </w:pPr>
+            <w:r>
+              <w:rPr>
+                <w:rFonts w:cs="Times New Roman" w:ascii="Times New Roman" w:hAnsi="Times New Roman"/>
+              </w:rPr>
+            </w:r>
+          </w:p>
+        </w:tc>
+        <w:tc>
+          <w:tcPr>
+            <w:tcW w:w="1869" w:type="dxa"/>
+            <w:tcBorders>
+              <w:top w:val="nil"/>
+            </w:tcBorders>
+            <w:shd w:color="auto" w:fill="auto" w:val="clear"/>
+            <w:tcMar>
+              <w:left w:w="33" w:type="dxa"/>
+            </w:tcMar>
+          </w:tcPr>
+          <w:p>
+            <w:pPr>
+              <w:pStyle w:val="Normal"/>
+              <w:spacing w:lineRule="auto" w:line="240" w:before="0" w:after="0"/>
+              <w:rPr>
+                <w:rFonts w:ascii="Times New Roman" w:hAnsi="Times New Roman" w:cs="Times New Roman"/>
+              </w:rPr>
+            </w:pPr>
+            <w:r>
+              <w:rPr>
+                <w:rFonts w:cs="Times New Roman" w:ascii="Times New Roman" w:hAnsi="Times New Roman"/>
+              </w:rPr>
+              <w:t>Phone</w:t>
+            </w:r>
+          </w:p>
+        </w:tc>
+        <w:tc>
+          <w:tcPr>
+            <w:tcW w:w="1191" w:type="dxa"/>
+            <w:tcBorders>
+              <w:top w:val="nil"/>
+            </w:tcBorders>
+            <w:shd w:color="auto" w:fill="auto" w:val="clear"/>
+            <w:tcMar>
+              <w:left w:w="33" w:type="dxa"/>
+            </w:tcMar>
+          </w:tcPr>
+          <w:p>
+            <w:pPr>
+              <w:pStyle w:val="Normal"/>
+              <w:spacing w:lineRule="auto" w:line="240" w:before="0" w:after="0"/>
+              <w:rPr>
+                <w:rFonts w:ascii="Times New Roman" w:hAnsi="Times New Roman" w:cs="Times New Roman"/>
+              </w:rPr>
+            </w:pPr>
+            <w:r>
+              <w:rPr>
+                <w:rFonts w:cs="Times New Roman" w:ascii="Times New Roman" w:hAnsi="Times New Roman"/>
+              </w:rPr>
+            </w:r>
+          </w:p>
+        </w:tc>
+        <w:tc>
+          <w:tcPr>
+            <w:tcW w:w="1997" w:type="dxa"/>
+            <w:tcBorders>
+              <w:top w:val="nil"/>
+            </w:tcBorders>
+            <w:shd w:color="auto" w:fill="auto" w:val="clear"/>
+            <w:tcMar>
+              <w:left w:w="33" w:type="dxa"/>
+            </w:tcMar>
+          </w:tcPr>
+          <w:p>
+            <w:pPr>
+              <w:pStyle w:val="Normal"/>
+              <w:spacing w:lineRule="auto" w:line="240" w:before="0" w:after="0"/>
+              <w:rPr>
+                <w:rFonts w:ascii="Times New Roman" w:hAnsi="Times New Roman" w:cs="Times New Roman"/>
+              </w:rPr>
+            </w:pPr>
+            <w:r>
+              <w:rPr>
+                <w:rFonts w:cs="Times New Roman" w:ascii="Times New Roman" w:hAnsi="Times New Roman"/>
+              </w:rPr>
+            </w:r>
+          </w:p>
+        </w:tc>
+        <w:tc>
+          <w:tcPr>
+            <w:tcW w:w="1077" w:type="dxa"/>
+            <w:tcBorders>
+              <w:top w:val="nil"/>
+            </w:tcBorders>
+            <w:shd w:color="auto" w:fill="auto" w:val="clear"/>
+            <w:tcMar>
+              <w:left w:w="33" w:type="dxa"/>
+            </w:tcMar>
+          </w:tcPr>
+          <w:p>
+            <w:pPr>
+              <w:pStyle w:val="Normal"/>
+              <w:spacing w:lineRule="auto" w:line="240" w:before="0" w:after="0"/>
+              <w:rPr>
+                <w:rFonts w:ascii="Times New Roman" w:hAnsi="Times New Roman" w:cs="Times New Roman"/>
+              </w:rPr>
+            </w:pPr>
+            <w:r>
+              <w:rPr>
+                <w:rFonts w:cs="Times New Roman" w:ascii="Times New Roman" w:hAnsi="Times New Roman"/>
+              </w:rPr>
+            </w:r>
+          </w:p>
+        </w:tc>
+        <w:tc>
+          <w:tcPr>
+            <w:tcW w:w="963" w:type="dxa"/>
+            <w:tcBorders>
+              <w:top w:val="nil"/>
+            </w:tcBorders>
+            <w:shd w:color="auto" w:fill="auto" w:val="clear"/>
+            <w:tcMar>
+              <w:left w:w="33" w:type="dxa"/>
+            </w:tcMar>
+          </w:tcPr>
+          <w:p>
+            <w:pPr>
+              <w:pStyle w:val="Normal"/>
+              <w:spacing w:lineRule="auto" w:line="240" w:before="0" w:after="0"/>
+              <w:rPr>
+                <w:rFonts w:ascii="Times New Roman" w:hAnsi="Times New Roman" w:cs="Times New Roman"/>
+              </w:rPr>
+            </w:pPr>
+            <w:r>
+              <w:rPr>
+                <w:rFonts w:cs="Times New Roman" w:ascii="Times New Roman" w:hAnsi="Times New Roman"/>
+              </w:rPr>
+            </w:r>
+          </w:p>
+        </w:tc>
+        <w:tc>
+          <w:tcPr>
+            <w:tcW w:w="1008" w:type="dxa"/>
+            <w:gridSpan w:val="2"/>
+            <w:vMerge w:val="continue"/>
+            <w:tcBorders>
+              <w:top w:val="nil"/>
+            </w:tcBorders>
+            <w:shd w:color="auto" w:fill="auto" w:val="clear"/>
+            <w:tcMar>
+              <w:left w:w="33" w:type="dxa"/>
+            </w:tcMar>
+          </w:tcPr>
+          <w:p>
+            <w:pPr>
+              <w:pStyle w:val="Normal"/>
+              <w:spacing w:lineRule="auto" w:line="240" w:before="0" w:after="0"/>
+              <w:rPr>
+                <w:rFonts w:ascii="Times New Roman" w:hAnsi="Times New Roman" w:cs="Times New Roman"/>
+              </w:rPr>
+            </w:pPr>
+            <w:r>
+              <w:rPr>
+                <w:rFonts w:cs="Times New Roman" w:ascii="Times New Roman" w:hAnsi="Times New Roman"/>
               </w:rPr>
             </w:r>
           </w:p>
@@ -1423,69 +1582,12 @@
         </w:trPr>
         <w:tc>
           <w:tcPr>
-            <w:tcW w:w="1015" w:type="dxa"/>
-            <w:tcBorders/>
-            <w:shd w:color="auto" w:fill="auto" w:val="clear"/>
-            <w:tcMar>
-              <w:left w:w="48" w:type="dxa"/>
-            </w:tcMar>
-          </w:tcPr>
-          <w:p>
-            <w:pPr>
-              <w:pStyle w:val="Normal"/>
-              <w:spacing w:lineRule="auto" w:line="240" w:before="0" w:after="0"/>
-              <w:rPr>
-                <w:rFonts w:ascii="Times New Roman" w:hAnsi="Times New Roman" w:cs="Times New Roman"/>
-                <w:sz w:val="24"/>
-                <w:szCs w:val="24"/>
-              </w:rPr>
-            </w:pPr>
-            <w:r>
-              <w:rPr>
-                <w:rFonts w:cs="Times New Roman" w:ascii="Times New Roman" w:hAnsi="Times New Roman"/>
-                <w:sz w:val="24"/>
-                <w:szCs w:val="24"/>
-              </w:rPr>
-              <w:t>1) Ms. Monika</w:t>
-            </w:r>
-          </w:p>
-        </w:tc>
-        <w:tc>
-          <w:tcPr>
-            <w:tcW w:w="2718" w:type="dxa"/>
-            <w:tcBorders/>
-            <w:shd w:color="auto" w:fill="auto" w:val="clear"/>
-            <w:tcMar>
-              <w:left w:w="48" w:type="dxa"/>
-            </w:tcMar>
-          </w:tcPr>
-          <w:p>
-            <w:pPr>
-              <w:pStyle w:val="Normal"/>
-              <w:spacing w:lineRule="auto" w:line="240" w:before="0" w:after="0"/>
-              <w:rPr>
-                <w:rFonts w:ascii="Times New Roman" w:hAnsi="Times New Roman" w:cs="Times New Roman"/>
-                <w:sz w:val="24"/>
-                <w:szCs w:val="24"/>
-              </w:rPr>
-            </w:pPr>
-            <w:r>
-              <w:rPr>
-                <w:rFonts w:cs="Times New Roman" w:ascii="Times New Roman" w:hAnsi="Times New Roman"/>
-                <w:sz w:val="24"/>
-                <w:szCs w:val="24"/>
-              </w:rPr>
-              <w:t>Got the idea about how it’s done from Janany. Started the work and also completed a page. Made some changes in a single Paragraph. Today completed on whole page, and also some para in the next one. Completed two pages. Had to go through the novels to fetch the required quote. Completed up to 11 pages and mailed it to the client</w:t>
-            </w:r>
-          </w:p>
-        </w:tc>
-        <w:tc>
-          <w:tcPr>
-            <w:tcW w:w="1082" w:type="dxa"/>
-            <w:tcBorders/>
-            <w:shd w:color="auto" w:fill="auto" w:val="clear"/>
-            <w:tcMar>
-              <w:left w:w="48" w:type="dxa"/>
+            <w:tcW w:w="15392" w:type="dxa"/>
+            <w:gridSpan w:val="11"/>
+            <w:tcBorders/>
+            <w:shd w:color="auto" w:fill="auto" w:val="clear"/>
+            <w:tcMar>
+              <w:left w:w="33" w:type="dxa"/>
             </w:tcMar>
           </w:tcPr>
           <w:p>
@@ -1495,207 +1597,61 @@
               <w:jc w:val="center"/>
               <w:rPr>
                 <w:rFonts w:ascii="Times New Roman" w:hAnsi="Times New Roman" w:cs="Times New Roman"/>
-              </w:rPr>
-            </w:pPr>
-            <w:r>
-              <w:rPr>
-                <w:rFonts w:cs="Times New Roman" w:ascii="Times New Roman" w:hAnsi="Times New Roman"/>
-              </w:rPr>
-              <w:t>ASAP</w:t>
-            </w:r>
-          </w:p>
-        </w:tc>
-        <w:tc>
-          <w:tcPr>
-            <w:tcW w:w="2108" w:type="dxa"/>
-            <w:tcBorders/>
-            <w:shd w:color="auto" w:fill="auto" w:val="clear"/>
-            <w:tcMar>
-              <w:left w:w="48" w:type="dxa"/>
-            </w:tcMar>
-          </w:tcPr>
-          <w:p>
-            <w:pPr>
-              <w:pStyle w:val="Normal"/>
-              <w:spacing w:lineRule="auto" w:line="240" w:before="0" w:after="0"/>
-              <w:jc w:val="both"/>
-              <w:rPr/>
-            </w:pPr>
-            <w:r>
-              <w:rPr>
-                <w:rFonts w:cs="Times New Roman" w:ascii="Times New Roman" w:hAnsi="Times New Roman"/>
-                <w:sz w:val="24"/>
-                <w:szCs w:val="24"/>
-              </w:rPr>
-              <w:t>Completed upto 27 pages.</w:t>
-            </w:r>
-          </w:p>
-        </w:tc>
-        <w:tc>
-          <w:tcPr>
-            <w:tcW w:w="1350" w:type="dxa"/>
-            <w:tcBorders/>
-            <w:shd w:color="auto" w:fill="auto" w:val="clear"/>
-            <w:tcMar>
-              <w:left w:w="48" w:type="dxa"/>
-            </w:tcMar>
-          </w:tcPr>
-          <w:p>
-            <w:pPr>
-              <w:pStyle w:val="Normal"/>
-              <w:spacing w:lineRule="auto" w:line="240" w:before="0" w:after="0"/>
-              <w:rPr/>
-            </w:pPr>
-            <w:r>
-              <w:rPr>
-                <w:rFonts w:cs="Times New Roman" w:ascii="Times New Roman" w:hAnsi="Times New Roman"/>
-              </w:rPr>
-              <w:t>31-1-16</w:t>
-            </w:r>
-          </w:p>
-        </w:tc>
-        <w:tc>
-          <w:tcPr>
-            <w:tcW w:w="1869" w:type="dxa"/>
-            <w:tcBorders/>
-            <w:shd w:color="auto" w:fill="auto" w:val="clear"/>
-            <w:tcMar>
-              <w:left w:w="48" w:type="dxa"/>
-            </w:tcMar>
-          </w:tcPr>
-          <w:p>
-            <w:pPr>
-              <w:pStyle w:val="Normal"/>
-              <w:spacing w:lineRule="auto" w:line="240" w:before="0" w:after="0"/>
-              <w:rPr>
-                <w:rFonts w:ascii="Times New Roman" w:hAnsi="Times New Roman" w:cs="Times New Roman"/>
-              </w:rPr>
-            </w:pPr>
-            <w:r>
-              <w:rPr>
-                <w:rFonts w:cs="Times New Roman" w:ascii="Times New Roman" w:hAnsi="Times New Roman"/>
-              </w:rPr>
-            </w:r>
-          </w:p>
-        </w:tc>
-        <w:tc>
-          <w:tcPr>
-            <w:tcW w:w="1191" w:type="dxa"/>
-            <w:tcBorders/>
-            <w:shd w:color="auto" w:fill="auto" w:val="clear"/>
-            <w:tcMar>
-              <w:left w:w="48" w:type="dxa"/>
-            </w:tcMar>
-          </w:tcPr>
-          <w:p>
-            <w:pPr>
-              <w:pStyle w:val="Normal"/>
-              <w:spacing w:lineRule="auto" w:line="240" w:before="0" w:after="0"/>
-              <w:rPr>
-                <w:rFonts w:ascii="Times New Roman" w:hAnsi="Times New Roman" w:cs="Times New Roman"/>
-              </w:rPr>
-            </w:pPr>
-            <w:r>
-              <w:rPr>
-                <w:rFonts w:cs="Times New Roman" w:ascii="Times New Roman" w:hAnsi="Times New Roman"/>
-              </w:rPr>
-            </w:r>
-          </w:p>
-        </w:tc>
-        <w:tc>
-          <w:tcPr>
-            <w:tcW w:w="1997" w:type="dxa"/>
-            <w:tcBorders/>
-            <w:shd w:color="auto" w:fill="auto" w:val="clear"/>
-            <w:tcMar>
-              <w:left w:w="48" w:type="dxa"/>
-            </w:tcMar>
-          </w:tcPr>
-          <w:p>
-            <w:pPr>
-              <w:pStyle w:val="Normal"/>
-              <w:spacing w:lineRule="auto" w:line="240" w:before="0" w:after="0"/>
-              <w:rPr>
-                <w:rFonts w:ascii="Times New Roman" w:hAnsi="Times New Roman" w:cs="Times New Roman"/>
-              </w:rPr>
-            </w:pPr>
-            <w:r>
-              <w:rPr>
-                <w:rFonts w:cs="Times New Roman" w:ascii="Times New Roman" w:hAnsi="Times New Roman"/>
-              </w:rPr>
-            </w:r>
-          </w:p>
-        </w:tc>
-        <w:tc>
-          <w:tcPr>
-            <w:tcW w:w="1077" w:type="dxa"/>
-            <w:tcBorders/>
-            <w:shd w:color="auto" w:fill="auto" w:val="clear"/>
-            <w:tcMar>
-              <w:left w:w="48" w:type="dxa"/>
-            </w:tcMar>
-          </w:tcPr>
-          <w:p>
-            <w:pPr>
-              <w:pStyle w:val="Normal"/>
-              <w:spacing w:lineRule="auto" w:line="240" w:before="0" w:after="0"/>
-              <w:rPr>
-                <w:rFonts w:ascii="Times New Roman" w:hAnsi="Times New Roman" w:cs="Times New Roman"/>
-              </w:rPr>
-            </w:pPr>
-            <w:r>
-              <w:rPr>
-                <w:rFonts w:cs="Times New Roman" w:ascii="Times New Roman" w:hAnsi="Times New Roman"/>
-              </w:rPr>
-            </w:r>
-          </w:p>
-        </w:tc>
-        <w:tc>
-          <w:tcPr>
-            <w:tcW w:w="963" w:type="dxa"/>
-            <w:tcBorders/>
-            <w:shd w:color="auto" w:fill="auto" w:val="clear"/>
-            <w:tcMar>
-              <w:left w:w="48" w:type="dxa"/>
-            </w:tcMar>
-          </w:tcPr>
-          <w:p>
-            <w:pPr>
-              <w:pStyle w:val="Normal"/>
-              <w:spacing w:lineRule="auto" w:line="240" w:before="0" w:after="0"/>
-              <w:rPr>
-                <w:rFonts w:ascii="Times New Roman" w:hAnsi="Times New Roman" w:cs="Times New Roman"/>
-              </w:rPr>
-            </w:pPr>
-            <w:r>
-              <w:rPr>
-                <w:rFonts w:cs="Times New Roman" w:ascii="Times New Roman" w:hAnsi="Times New Roman"/>
-              </w:rPr>
-            </w:r>
-          </w:p>
-        </w:tc>
-        <w:tc>
-          <w:tcPr>
-            <w:tcW w:w="1008" w:type="dxa"/>
-            <w:gridSpan w:val="2"/>
-            <w:vMerge w:val="continue"/>
-            <w:tcBorders/>
-            <w:shd w:color="auto" w:fill="auto" w:val="clear"/>
-            <w:tcMar>
-              <w:left w:w="48" w:type="dxa"/>
-            </w:tcMar>
-          </w:tcPr>
-          <w:p>
-            <w:pPr>
-              <w:pStyle w:val="Normal"/>
-              <w:spacing w:lineRule="auto" w:line="240" w:before="0" w:after="0"/>
-              <w:rPr>
-                <w:rFonts w:ascii="Times New Roman" w:hAnsi="Times New Roman" w:cs="Times New Roman"/>
-              </w:rPr>
-            </w:pPr>
-            <w:r>
-              <w:rPr>
-                <w:rFonts w:cs="Times New Roman" w:ascii="Times New Roman" w:hAnsi="Times New Roman"/>
+                <w:b/>
+                <w:b/>
+              </w:rPr>
+            </w:pPr>
+            <w:r>
+              <w:rPr>
+                <w:rFonts w:cs="Times New Roman" w:ascii="Times New Roman" w:hAnsi="Times New Roman"/>
+                <w:b/>
+              </w:rPr>
+            </w:r>
+          </w:p>
+          <w:p>
+            <w:pPr>
+              <w:pStyle w:val="Normal"/>
+              <w:spacing w:lineRule="auto" w:line="240" w:before="0" w:after="0"/>
+              <w:jc w:val="center"/>
+              <w:rPr>
+                <w:rFonts w:ascii="Times New Roman" w:hAnsi="Times New Roman" w:cs="Times New Roman"/>
+                <w:b/>
+                <w:b/>
+              </w:rPr>
+            </w:pPr>
+            <w:r>
+              <w:rPr>
+                <w:rFonts w:cs="Times New Roman" w:ascii="Times New Roman" w:hAnsi="Times New Roman"/>
+                <w:b/>
+              </w:rPr>
+              <w:t>Literature Work</w:t>
+            </w:r>
+          </w:p>
+        </w:tc>
+        <w:tc>
+          <w:tcPr>
+            <w:tcW w:w="986" w:type="dxa"/>
+            <w:tcBorders/>
+            <w:shd w:color="auto" w:fill="auto" w:val="clear"/>
+            <w:tcMar>
+              <w:left w:w="33" w:type="dxa"/>
+            </w:tcMar>
+          </w:tcPr>
+          <w:p>
+            <w:pPr>
+              <w:pStyle w:val="Normal"/>
+              <w:spacing w:lineRule="auto" w:line="240" w:before="0" w:after="0"/>
+              <w:jc w:val="center"/>
+              <w:rPr>
+                <w:rFonts w:ascii="Times New Roman" w:hAnsi="Times New Roman" w:cs="Times New Roman"/>
+                <w:b/>
+                <w:b/>
+              </w:rPr>
+            </w:pPr>
+            <w:r>
+              <w:rPr>
+                <w:rFonts w:cs="Times New Roman" w:ascii="Times New Roman" w:hAnsi="Times New Roman"/>
+                <w:b/>
               </w:rPr>
             </w:r>
           </w:p>
@@ -1708,39 +1664,94 @@
         <w:tc>
           <w:tcPr>
             <w:tcW w:w="1015" w:type="dxa"/>
-            <w:tcBorders>
-              <w:top w:val="nil"/>
-            </w:tcBorders>
-            <w:shd w:color="auto" w:fill="auto" w:val="clear"/>
-            <w:tcMar>
-              <w:left w:w="48" w:type="dxa"/>
-            </w:tcMar>
-          </w:tcPr>
-          <w:p>
-            <w:pPr>
-              <w:pStyle w:val="Normal"/>
-              <w:spacing w:lineRule="auto" w:line="240" w:before="0" w:after="0"/>
-              <w:rPr>
-                <w:rFonts w:ascii="Times New Roman" w:hAnsi="Times New Roman"/>
-              </w:rPr>
-            </w:pPr>
-            <w:r>
-              <w:rPr>
-                <w:rFonts w:ascii="Times New Roman" w:hAnsi="Times New Roman"/>
-              </w:rPr>
-              <w:t>Remi</w:t>
+            <w:tcBorders/>
+            <w:shd w:color="auto" w:fill="auto" w:val="clear"/>
+            <w:tcMar>
+              <w:left w:w="33" w:type="dxa"/>
+            </w:tcMar>
+          </w:tcPr>
+          <w:p>
+            <w:pPr>
+              <w:pStyle w:val="Normal"/>
+              <w:spacing w:lineRule="auto" w:line="240" w:before="0" w:after="0"/>
+              <w:rPr>
+                <w:rFonts w:ascii="Times New Roman" w:hAnsi="Times New Roman" w:cs="Times New Roman"/>
+                <w:sz w:val="24"/>
+                <w:szCs w:val="24"/>
+              </w:rPr>
+            </w:pPr>
+            <w:r>
+              <w:rPr>
+                <w:rFonts w:cs="Times New Roman" w:ascii="Times New Roman" w:hAnsi="Times New Roman"/>
+                <w:sz w:val="24"/>
+                <w:szCs w:val="24"/>
+              </w:rPr>
+              <w:t>1) Ms. Monika</w:t>
             </w:r>
           </w:p>
         </w:tc>
         <w:tc>
           <w:tcPr>
             <w:tcW w:w="2718" w:type="dxa"/>
-            <w:tcBorders>
-              <w:top w:val="nil"/>
-            </w:tcBorders>
-            <w:shd w:color="auto" w:fill="auto" w:val="clear"/>
-            <w:tcMar>
-              <w:left w:w="48" w:type="dxa"/>
+            <w:tcBorders/>
+            <w:shd w:color="auto" w:fill="auto" w:val="clear"/>
+            <w:tcMar>
+              <w:left w:w="33" w:type="dxa"/>
+            </w:tcMar>
+          </w:tcPr>
+          <w:p>
+            <w:pPr>
+              <w:pStyle w:val="Normal"/>
+              <w:spacing w:lineRule="auto" w:line="240" w:before="0" w:after="0"/>
+              <w:rPr>
+                <w:rFonts w:ascii="Times New Roman" w:hAnsi="Times New Roman" w:cs="Times New Roman"/>
+                <w:sz w:val="24"/>
+                <w:szCs w:val="24"/>
+              </w:rPr>
+            </w:pPr>
+            <w:r>
+              <w:rPr>
+                <w:rFonts w:cs="Times New Roman" w:ascii="Times New Roman" w:hAnsi="Times New Roman"/>
+                <w:sz w:val="24"/>
+                <w:szCs w:val="24"/>
+              </w:rPr>
+              <w:t>Got the idea about how it’s done from Janany. Started the work and also completed a page. Made some changes in a single Paragraph. Today completed on whole page, and also some para in the next one. Completed two pages. Had to go through the novels to fetch the required quote. Completed up to 11 pages and mailed it to the client</w:t>
+            </w:r>
+          </w:p>
+        </w:tc>
+        <w:tc>
+          <w:tcPr>
+            <w:tcW w:w="1082" w:type="dxa"/>
+            <w:tcBorders/>
+            <w:shd w:color="auto" w:fill="auto" w:val="clear"/>
+            <w:tcMar>
+              <w:left w:w="33" w:type="dxa"/>
+            </w:tcMar>
+          </w:tcPr>
+          <w:p>
+            <w:pPr>
+              <w:pStyle w:val="Normal"/>
+              <w:spacing w:lineRule="auto" w:line="240" w:before="0" w:after="0"/>
+              <w:jc w:val="center"/>
+              <w:rPr>
+                <w:rFonts w:ascii="Times New Roman" w:hAnsi="Times New Roman" w:cs="Times New Roman"/>
+              </w:rPr>
+            </w:pPr>
+            <w:r>
+              <w:rPr>
+                <w:rFonts w:cs="Times New Roman" w:ascii="Times New Roman" w:hAnsi="Times New Roman"/>
+              </w:rPr>
+              <w:t>ASAP</w:t>
+            </w:r>
+          </w:p>
+        </w:tc>
+        <w:tc>
+          <w:tcPr>
+            <w:tcW w:w="2108" w:type="dxa"/>
+            <w:tcBorders/>
+            <w:shd w:color="auto" w:fill="auto" w:val="clear"/>
+            <w:tcMar>
+              <w:left w:w="33" w:type="dxa"/>
             </w:tcMar>
           </w:tcPr>
           <w:p>
@@ -1748,115 +1759,48 @@
               <w:pStyle w:val="Normal"/>
               <w:spacing w:lineRule="auto" w:line="240" w:before="0" w:after="0"/>
               <w:jc w:val="both"/>
-              <w:rPr>
-                <w:rFonts w:ascii="Times New Roman" w:hAnsi="Times New Roman"/>
-              </w:rPr>
-            </w:pPr>
-            <w:r>
-              <w:rPr>
-                <w:rFonts w:ascii="Times New Roman" w:hAnsi="Times New Roman"/>
-              </w:rPr>
-              <w:t>Completed one para in 3</w:t>
-            </w:r>
-            <w:r>
-              <w:rPr>
-                <w:rFonts w:ascii="Times New Roman" w:hAnsi="Times New Roman"/>
-                <w:vertAlign w:val="superscript"/>
-              </w:rPr>
-              <w:t>rd</w:t>
-            </w:r>
-            <w:r>
-              <w:rPr>
-                <w:rFonts w:ascii="Times New Roman" w:hAnsi="Times New Roman"/>
-              </w:rPr>
-              <w:t xml:space="preserve"> Chapter</w:t>
-            </w:r>
-          </w:p>
-        </w:tc>
-        <w:tc>
-          <w:tcPr>
-            <w:tcW w:w="1082" w:type="dxa"/>
-            <w:tcBorders>
-              <w:top w:val="nil"/>
-            </w:tcBorders>
-            <w:shd w:color="auto" w:fill="auto" w:val="clear"/>
-            <w:tcMar>
-              <w:left w:w="48" w:type="dxa"/>
-            </w:tcMar>
-          </w:tcPr>
-          <w:p>
-            <w:pPr>
-              <w:pStyle w:val="Normal"/>
-              <w:spacing w:lineRule="auto" w:line="240" w:before="0" w:after="0"/>
-              <w:jc w:val="center"/>
-              <w:rPr>
-                <w:rFonts w:ascii="Times New Roman" w:hAnsi="Times New Roman"/>
-              </w:rPr>
-            </w:pPr>
-            <w:r>
-              <w:rPr>
-                <w:rFonts w:ascii="Times New Roman" w:hAnsi="Times New Roman"/>
-              </w:rPr>
-            </w:r>
-          </w:p>
-        </w:tc>
-        <w:tc>
-          <w:tcPr>
-            <w:tcW w:w="2108" w:type="dxa"/>
-            <w:tcBorders>
-              <w:top w:val="nil"/>
-            </w:tcBorders>
-            <w:shd w:color="auto" w:fill="auto" w:val="clear"/>
-            <w:tcMar>
-              <w:left w:w="48" w:type="dxa"/>
-            </w:tcMar>
-          </w:tcPr>
-          <w:p>
-            <w:pPr>
-              <w:pStyle w:val="Normal"/>
-              <w:spacing w:lineRule="auto" w:line="240" w:before="0" w:after="0"/>
-              <w:jc w:val="both"/>
-              <w:rPr/>
-            </w:pPr>
-            <w:r>
-              <w:rPr>
-                <w:rFonts w:ascii="Times New Roman" w:hAnsi="Times New Roman"/>
-              </w:rPr>
-              <w:t>Completed 1 page in Chapter 5</w:t>
+              <w:rPr/>
+            </w:pPr>
+            <w:r>
+              <w:rPr>
+                <w:rFonts w:cs="Times New Roman" w:ascii="Times New Roman" w:hAnsi="Times New Roman"/>
+                <w:sz w:val="24"/>
+                <w:szCs w:val="24"/>
+              </w:rPr>
+              <w:t>Completed upto 27 pages.</w:t>
             </w:r>
           </w:p>
         </w:tc>
         <w:tc>
           <w:tcPr>
             <w:tcW w:w="1350" w:type="dxa"/>
-            <w:tcBorders>
-              <w:top w:val="nil"/>
-            </w:tcBorders>
-            <w:shd w:color="auto" w:fill="auto" w:val="clear"/>
-            <w:tcMar>
-              <w:left w:w="48" w:type="dxa"/>
-            </w:tcMar>
-          </w:tcPr>
-          <w:p>
-            <w:pPr>
-              <w:pStyle w:val="Normal"/>
-              <w:spacing w:lineRule="auto" w:line="240" w:before="0" w:after="0"/>
-              <w:rPr/>
-            </w:pPr>
-            <w:r>
-              <w:rPr/>
+            <w:tcBorders/>
+            <w:shd w:color="auto" w:fill="auto" w:val="clear"/>
+            <w:tcMar>
+              <w:left w:w="33" w:type="dxa"/>
+            </w:tcMar>
+          </w:tcPr>
+          <w:p>
+            <w:pPr>
+              <w:pStyle w:val="Normal"/>
+              <w:spacing w:lineRule="auto" w:line="240" w:before="0" w:after="0"/>
+              <w:rPr/>
+            </w:pPr>
+            <w:r>
+              <w:rPr>
+                <w:rFonts w:cs="Times New Roman" w:ascii="Times New Roman" w:hAnsi="Times New Roman"/>
+              </w:rPr>
+              <w:t>31-1-16</w:t>
             </w:r>
           </w:p>
         </w:tc>
         <w:tc>
           <w:tcPr>
             <w:tcW w:w="1869" w:type="dxa"/>
-            <w:tcBorders>
-              <w:top w:val="nil"/>
-            </w:tcBorders>
-            <w:shd w:color="auto" w:fill="auto" w:val="clear"/>
-            <w:tcMar>
-              <w:left w:w="48" w:type="dxa"/>
+            <w:tcBorders/>
+            <w:shd w:color="auto" w:fill="auto" w:val="clear"/>
+            <w:tcMar>
+              <w:left w:w="33" w:type="dxa"/>
             </w:tcMar>
           </w:tcPr>
           <w:p>
@@ -1877,12 +1821,10 @@
         <w:tc>
           <w:tcPr>
             <w:tcW w:w="1191" w:type="dxa"/>
-            <w:tcBorders>
-              <w:top w:val="nil"/>
-            </w:tcBorders>
-            <w:shd w:color="auto" w:fill="auto" w:val="clear"/>
-            <w:tcMar>
-              <w:left w:w="48" w:type="dxa"/>
+            <w:tcBorders/>
+            <w:shd w:color="auto" w:fill="auto" w:val="clear"/>
+            <w:tcMar>
+              <w:left w:w="33" w:type="dxa"/>
             </w:tcMar>
           </w:tcPr>
           <w:p>
@@ -1903,12 +1845,10 @@
         <w:tc>
           <w:tcPr>
             <w:tcW w:w="1997" w:type="dxa"/>
-            <w:tcBorders>
-              <w:top w:val="nil"/>
-            </w:tcBorders>
-            <w:shd w:color="auto" w:fill="auto" w:val="clear"/>
-            <w:tcMar>
-              <w:left w:w="48" w:type="dxa"/>
+            <w:tcBorders/>
+            <w:shd w:color="auto" w:fill="auto" w:val="clear"/>
+            <w:tcMar>
+              <w:left w:w="33" w:type="dxa"/>
             </w:tcMar>
           </w:tcPr>
           <w:p>
@@ -1929,12 +1869,10 @@
         <w:tc>
           <w:tcPr>
             <w:tcW w:w="1077" w:type="dxa"/>
-            <w:tcBorders>
-              <w:top w:val="nil"/>
-            </w:tcBorders>
-            <w:shd w:color="auto" w:fill="auto" w:val="clear"/>
-            <w:tcMar>
-              <w:left w:w="48" w:type="dxa"/>
+            <w:tcBorders/>
+            <w:shd w:color="auto" w:fill="auto" w:val="clear"/>
+            <w:tcMar>
+              <w:left w:w="33" w:type="dxa"/>
             </w:tcMar>
           </w:tcPr>
           <w:p>
@@ -1955,12 +1893,10 @@
         <w:tc>
           <w:tcPr>
             <w:tcW w:w="963" w:type="dxa"/>
-            <w:tcBorders>
-              <w:top w:val="nil"/>
-            </w:tcBorders>
-            <w:shd w:color="auto" w:fill="auto" w:val="clear"/>
-            <w:tcMar>
-              <w:left w:w="48" w:type="dxa"/>
+            <w:tcBorders/>
+            <w:shd w:color="auto" w:fill="auto" w:val="clear"/>
+            <w:tcMar>
+              <w:left w:w="33" w:type="dxa"/>
             </w:tcMar>
           </w:tcPr>
           <w:p>
@@ -1982,12 +1918,11 @@
           <w:tcPr>
             <w:tcW w:w="1008" w:type="dxa"/>
             <w:gridSpan w:val="2"/>
-            <w:tcBorders>
-              <w:top w:val="nil"/>
-            </w:tcBorders>
-            <w:shd w:color="auto" w:fill="auto" w:val="clear"/>
-            <w:tcMar>
-              <w:left w:w="48" w:type="dxa"/>
+            <w:vMerge w:val="continue"/>
+            <w:tcBorders/>
+            <w:shd w:color="auto" w:fill="auto" w:val="clear"/>
+            <w:tcMar>
+              <w:left w:w="33" w:type="dxa"/>
             </w:tcMar>
           </w:tcPr>
           <w:p>
@@ -2018,18 +1953,22 @@
             </w:tcBorders>
             <w:shd w:color="auto" w:fill="auto" w:val="clear"/>
             <w:tcMar>
-              <w:left w:w="48" w:type="dxa"/>
-            </w:tcMar>
-          </w:tcPr>
-          <w:p>
-            <w:pPr>
-              <w:pStyle w:val="Normal"/>
-              <w:spacing w:lineRule="auto" w:line="240" w:before="0" w:after="0"/>
-              <w:rPr/>
-            </w:pPr>
-            <w:r>
-              <w:rPr/>
-              <w:t>(From Jayasree) Android related plagiarism</w:t>
+              <w:left w:w="33" w:type="dxa"/>
+            </w:tcMar>
+          </w:tcPr>
+          <w:p>
+            <w:pPr>
+              <w:pStyle w:val="Normal"/>
+              <w:spacing w:lineRule="auto" w:line="240" w:before="0" w:after="0"/>
+              <w:rPr>
+                <w:rFonts w:ascii="Times New Roman" w:hAnsi="Times New Roman"/>
+              </w:rPr>
+            </w:pPr>
+            <w:r>
+              <w:rPr>
+                <w:rFonts w:ascii="Times New Roman" w:hAnsi="Times New Roman"/>
+              </w:rPr>
+              <w:t>Remi</w:t>
             </w:r>
           </w:p>
         </w:tc>
@@ -2041,7 +1980,7 @@
             </w:tcBorders>
             <w:shd w:color="auto" w:fill="auto" w:val="clear"/>
             <w:tcMar>
-              <w:left w:w="48" w:type="dxa"/>
+              <w:left w:w="33" w:type="dxa"/>
             </w:tcMar>
           </w:tcPr>
           <w:p>
@@ -2052,8 +1991,23 @@
               <w:rPr/>
             </w:pPr>
             <w:r>
-              <w:rPr/>
-              <w:t>Completed 2 Lessons and also mailed to the client</w:t>
+              <w:rPr>
+                <w:rFonts w:ascii="Times New Roman" w:hAnsi="Times New Roman"/>
+              </w:rPr>
+              <w:t>Completed one para in 3</w:t>
+            </w:r>
+            <w:r>
+              <w:rPr>
+                <w:rFonts w:ascii="Times New Roman" w:hAnsi="Times New Roman"/>
+                <w:vertAlign w:val="superscript"/>
+              </w:rPr>
+              <w:t>rd</w:t>
+            </w:r>
+            <w:r>
+              <w:rPr>
+                <w:rFonts w:ascii="Times New Roman" w:hAnsi="Times New Roman"/>
+              </w:rPr>
+              <w:t xml:space="preserve"> Chapter Completed Chapter V. will Append all the chapters and deliver to client by tomorrow</w:t>
             </w:r>
           </w:p>
         </w:tc>
@@ -2065,7 +2019,7 @@
             </w:tcBorders>
             <w:shd w:color="auto" w:fill="auto" w:val="clear"/>
             <w:tcMar>
-              <w:left w:w="48" w:type="dxa"/>
+              <w:left w:w="33" w:type="dxa"/>
             </w:tcMar>
           </w:tcPr>
           <w:p>
@@ -2092,7 +2046,7 @@
             </w:tcBorders>
             <w:shd w:color="auto" w:fill="auto" w:val="clear"/>
             <w:tcMar>
-              <w:left w:w="48" w:type="dxa"/>
+              <w:left w:w="33" w:type="dxa"/>
             </w:tcMar>
           </w:tcPr>
           <w:p>
@@ -2103,8 +2057,10 @@
               <w:rPr/>
             </w:pPr>
             <w:r>
-              <w:rPr/>
-              <w:t>Completed one page from the given lesson (again)</w:t>
+              <w:rPr>
+                <w:rFonts w:ascii="Times New Roman" w:hAnsi="Times New Roman"/>
+              </w:rPr>
+              <w:t>Delivered the whole doc. To the client.</w:t>
             </w:r>
           </w:p>
         </w:tc>
@@ -2116,7 +2072,7 @@
             </w:tcBorders>
             <w:shd w:color="auto" w:fill="auto" w:val="clear"/>
             <w:tcMar>
-              <w:left w:w="48" w:type="dxa"/>
+              <w:left w:w="33" w:type="dxa"/>
             </w:tcMar>
           </w:tcPr>
           <w:p>
@@ -2138,7 +2094,7 @@
             </w:tcBorders>
             <w:shd w:color="auto" w:fill="auto" w:val="clear"/>
             <w:tcMar>
-              <w:left w:w="48" w:type="dxa"/>
+              <w:left w:w="33" w:type="dxa"/>
             </w:tcMar>
           </w:tcPr>
           <w:p>
@@ -2164,7 +2120,7 @@
             </w:tcBorders>
             <w:shd w:color="auto" w:fill="auto" w:val="clear"/>
             <w:tcMar>
-              <w:left w:w="48" w:type="dxa"/>
+              <w:left w:w="33" w:type="dxa"/>
             </w:tcMar>
           </w:tcPr>
           <w:p>
@@ -2190,7 +2146,7 @@
             </w:tcBorders>
             <w:shd w:color="auto" w:fill="auto" w:val="clear"/>
             <w:tcMar>
-              <w:left w:w="48" w:type="dxa"/>
+              <w:left w:w="33" w:type="dxa"/>
             </w:tcMar>
           </w:tcPr>
           <w:p>
@@ -2216,7 +2172,7 @@
             </w:tcBorders>
             <w:shd w:color="auto" w:fill="auto" w:val="clear"/>
             <w:tcMar>
-              <w:left w:w="48" w:type="dxa"/>
+              <w:left w:w="33" w:type="dxa"/>
             </w:tcMar>
           </w:tcPr>
           <w:p>
@@ -2242,7 +2198,7 @@
             </w:tcBorders>
             <w:shd w:color="auto" w:fill="auto" w:val="clear"/>
             <w:tcMar>
-              <w:left w:w="48" w:type="dxa"/>
+              <w:left w:w="33" w:type="dxa"/>
             </w:tcMar>
           </w:tcPr>
           <w:p>
@@ -2269,7 +2225,7 @@
             </w:tcBorders>
             <w:shd w:color="auto" w:fill="auto" w:val="clear"/>
             <w:tcMar>
-              <w:left w:w="48" w:type="dxa"/>
+              <w:left w:w="33" w:type="dxa"/>
             </w:tcMar>
           </w:tcPr>
           <w:p>
@@ -2300,18 +2256,18 @@
             </w:tcBorders>
             <w:shd w:color="auto" w:fill="auto" w:val="clear"/>
             <w:tcMar>
-              <w:left w:w="48" w:type="dxa"/>
-            </w:tcMar>
-          </w:tcPr>
-          <w:p>
-            <w:pPr>
-              <w:pStyle w:val="Normal"/>
-              <w:spacing w:lineRule="auto" w:line="240" w:before="0" w:after="0"/>
-              <w:rPr/>
-            </w:pPr>
-            <w:r>
-              <w:rPr/>
-              <w:t>Saravanan</w:t>
+              <w:left w:w="33" w:type="dxa"/>
+            </w:tcMar>
+          </w:tcPr>
+          <w:p>
+            <w:pPr>
+              <w:pStyle w:val="Normal"/>
+              <w:spacing w:lineRule="auto" w:line="240" w:before="0" w:after="0"/>
+              <w:rPr/>
+            </w:pPr>
+            <w:r>
+              <w:rPr/>
+              <w:t>Nikhil</w:t>
             </w:r>
           </w:p>
         </w:tc>
@@ -2323,7 +2279,7 @@
             </w:tcBorders>
             <w:shd w:color="auto" w:fill="auto" w:val="clear"/>
             <w:tcMar>
-              <w:left w:w="48" w:type="dxa"/>
+              <w:left w:w="33" w:type="dxa"/>
             </w:tcMar>
           </w:tcPr>
           <w:p>
@@ -2335,6 +2291,7 @@
             </w:pPr>
             <w:r>
               <w:rPr/>
+              <w:t>Completed 2 Lessons and also mailed to the client. Sent the one page Document to the client</w:t>
             </w:r>
           </w:p>
         </w:tc>
@@ -2346,7 +2303,7 @@
             </w:tcBorders>
             <w:shd w:color="auto" w:fill="auto" w:val="clear"/>
             <w:tcMar>
-              <w:left w:w="48" w:type="dxa"/>
+              <w:left w:w="33" w:type="dxa"/>
             </w:tcMar>
           </w:tcPr>
           <w:p>
@@ -2373,7 +2330,7 @@
             </w:tcBorders>
             <w:shd w:color="auto" w:fill="auto" w:val="clear"/>
             <w:tcMar>
-              <w:left w:w="48" w:type="dxa"/>
+              <w:left w:w="33" w:type="dxa"/>
             </w:tcMar>
           </w:tcPr>
           <w:p>
@@ -2385,7 +2342,7 @@
             </w:pPr>
             <w:r>
               <w:rPr/>
-              <w:t>Not Started</w:t>
+              <w:t>Edited and sent back the proposal</w:t>
             </w:r>
           </w:p>
         </w:tc>
@@ -2397,7 +2354,7 @@
             </w:tcBorders>
             <w:shd w:color="auto" w:fill="auto" w:val="clear"/>
             <w:tcMar>
-              <w:left w:w="48" w:type="dxa"/>
+              <w:left w:w="33" w:type="dxa"/>
             </w:tcMar>
           </w:tcPr>
           <w:p>
@@ -2419,7 +2376,7 @@
             </w:tcBorders>
             <w:shd w:color="auto" w:fill="auto" w:val="clear"/>
             <w:tcMar>
-              <w:left w:w="48" w:type="dxa"/>
+              <w:left w:w="33" w:type="dxa"/>
             </w:tcMar>
           </w:tcPr>
           <w:p>
@@ -2445,7 +2402,7 @@
             </w:tcBorders>
             <w:shd w:color="auto" w:fill="auto" w:val="clear"/>
             <w:tcMar>
-              <w:left w:w="48" w:type="dxa"/>
+              <w:left w:w="33" w:type="dxa"/>
             </w:tcMar>
           </w:tcPr>
           <w:p>
@@ -2471,7 +2428,7 @@
             </w:tcBorders>
             <w:shd w:color="auto" w:fill="auto" w:val="clear"/>
             <w:tcMar>
-              <w:left w:w="48" w:type="dxa"/>
+              <w:left w:w="33" w:type="dxa"/>
             </w:tcMar>
           </w:tcPr>
           <w:p>
@@ -2497,7 +2454,7 @@
             </w:tcBorders>
             <w:shd w:color="auto" w:fill="auto" w:val="clear"/>
             <w:tcMar>
-              <w:left w:w="48" w:type="dxa"/>
+              <w:left w:w="33" w:type="dxa"/>
             </w:tcMar>
           </w:tcPr>
           <w:p>
@@ -2523,7 +2480,7 @@
             </w:tcBorders>
             <w:shd w:color="auto" w:fill="auto" w:val="clear"/>
             <w:tcMar>
-              <w:left w:w="48" w:type="dxa"/>
+              <w:left w:w="33" w:type="dxa"/>
             </w:tcMar>
           </w:tcPr>
           <w:p>
@@ -2550,7 +2507,7 @@
             </w:tcBorders>
             <w:shd w:color="auto" w:fill="auto" w:val="clear"/>
             <w:tcMar>
-              <w:left w:w="48" w:type="dxa"/>
+              <w:left w:w="33" w:type="dxa"/>
             </w:tcMar>
           </w:tcPr>
           <w:p>
@@ -2581,18 +2538,18 @@
             </w:tcBorders>
             <w:shd w:color="auto" w:fill="auto" w:val="clear"/>
             <w:tcMar>
-              <w:left w:w="48" w:type="dxa"/>
-            </w:tcMar>
-          </w:tcPr>
-          <w:p>
-            <w:pPr>
-              <w:pStyle w:val="Normal"/>
-              <w:spacing w:lineRule="auto" w:line="240" w:before="0" w:after="0"/>
-              <w:rPr/>
-            </w:pPr>
-            <w:r>
-              <w:rPr/>
-              <w:t>SIJO</w:t>
+              <w:left w:w="33" w:type="dxa"/>
+            </w:tcMar>
+          </w:tcPr>
+          <w:p>
+            <w:pPr>
+              <w:pStyle w:val="Normal"/>
+              <w:spacing w:lineRule="auto" w:line="240" w:before="0" w:after="0"/>
+              <w:rPr/>
+            </w:pPr>
+            <w:r>
+              <w:rPr/>
+              <w:t>Saravanan</w:t>
             </w:r>
           </w:p>
         </w:tc>
@@ -2604,7 +2561,7 @@
             </w:tcBorders>
             <w:shd w:color="auto" w:fill="auto" w:val="clear"/>
             <w:tcMar>
-              <w:left w:w="48" w:type="dxa"/>
+              <w:left w:w="33" w:type="dxa"/>
             </w:tcMar>
           </w:tcPr>
           <w:p>
@@ -2627,7 +2584,7 @@
             </w:tcBorders>
             <w:shd w:color="auto" w:fill="auto" w:val="clear"/>
             <w:tcMar>
-              <w:left w:w="48" w:type="dxa"/>
+              <w:left w:w="33" w:type="dxa"/>
             </w:tcMar>
           </w:tcPr>
           <w:p>
@@ -2654,7 +2611,7 @@
             </w:tcBorders>
             <w:shd w:color="auto" w:fill="auto" w:val="clear"/>
             <w:tcMar>
-              <w:left w:w="48" w:type="dxa"/>
+              <w:left w:w="33" w:type="dxa"/>
             </w:tcMar>
           </w:tcPr>
           <w:p>
@@ -2678,7 +2635,7 @@
             </w:tcBorders>
             <w:shd w:color="auto" w:fill="auto" w:val="clear"/>
             <w:tcMar>
-              <w:left w:w="48" w:type="dxa"/>
+              <w:left w:w="33" w:type="dxa"/>
             </w:tcMar>
           </w:tcPr>
           <w:p>
@@ -2700,7 +2657,7 @@
             </w:tcBorders>
             <w:shd w:color="auto" w:fill="auto" w:val="clear"/>
             <w:tcMar>
-              <w:left w:w="48" w:type="dxa"/>
+              <w:left w:w="33" w:type="dxa"/>
             </w:tcMar>
           </w:tcPr>
           <w:p>
@@ -2726,7 +2683,7 @@
             </w:tcBorders>
             <w:shd w:color="auto" w:fill="auto" w:val="clear"/>
             <w:tcMar>
-              <w:left w:w="48" w:type="dxa"/>
+              <w:left w:w="33" w:type="dxa"/>
             </w:tcMar>
           </w:tcPr>
           <w:p>
@@ -2752,7 +2709,7 @@
             </w:tcBorders>
             <w:shd w:color="auto" w:fill="auto" w:val="clear"/>
             <w:tcMar>
-              <w:left w:w="48" w:type="dxa"/>
+              <w:left w:w="33" w:type="dxa"/>
             </w:tcMar>
           </w:tcPr>
           <w:p>
@@ -2778,7 +2735,7 @@
             </w:tcBorders>
             <w:shd w:color="auto" w:fill="auto" w:val="clear"/>
             <w:tcMar>
-              <w:left w:w="48" w:type="dxa"/>
+              <w:left w:w="33" w:type="dxa"/>
             </w:tcMar>
           </w:tcPr>
           <w:p>
@@ -2804,7 +2761,7 @@
             </w:tcBorders>
             <w:shd w:color="auto" w:fill="auto" w:val="clear"/>
             <w:tcMar>
-              <w:left w:w="48" w:type="dxa"/>
+              <w:left w:w="33" w:type="dxa"/>
             </w:tcMar>
           </w:tcPr>
           <w:p>
@@ -2831,7 +2788,7 @@
             </w:tcBorders>
             <w:shd w:color="auto" w:fill="auto" w:val="clear"/>
             <w:tcMar>
-              <w:left w:w="48" w:type="dxa"/>
+              <w:left w:w="33" w:type="dxa"/>
             </w:tcMar>
           </w:tcPr>
           <w:p>
@@ -2856,12 +2813,59 @@
         </w:trPr>
         <w:tc>
           <w:tcPr>
-            <w:tcW w:w="16378" w:type="dxa"/>
-            <w:gridSpan w:val="12"/>
-            <w:tcBorders/>
-            <w:shd w:color="auto" w:fill="auto" w:val="clear"/>
-            <w:tcMar>
-              <w:left w:w="48" w:type="dxa"/>
+            <w:tcW w:w="1015" w:type="dxa"/>
+            <w:tcBorders>
+              <w:top w:val="nil"/>
+            </w:tcBorders>
+            <w:shd w:color="auto" w:fill="auto" w:val="clear"/>
+            <w:tcMar>
+              <w:left w:w="33" w:type="dxa"/>
+            </w:tcMar>
+          </w:tcPr>
+          <w:p>
+            <w:pPr>
+              <w:pStyle w:val="Normal"/>
+              <w:spacing w:lineRule="auto" w:line="240" w:before="0" w:after="0"/>
+              <w:rPr/>
+            </w:pPr>
+            <w:r>
+              <w:rPr/>
+              <w:t>SIJO</w:t>
+            </w:r>
+          </w:p>
+        </w:tc>
+        <w:tc>
+          <w:tcPr>
+            <w:tcW w:w="2718" w:type="dxa"/>
+            <w:tcBorders>
+              <w:top w:val="nil"/>
+            </w:tcBorders>
+            <w:shd w:color="auto" w:fill="auto" w:val="clear"/>
+            <w:tcMar>
+              <w:left w:w="33" w:type="dxa"/>
+            </w:tcMar>
+          </w:tcPr>
+          <w:p>
+            <w:pPr>
+              <w:pStyle w:val="Normal"/>
+              <w:spacing w:lineRule="auto" w:line="240" w:before="0" w:after="0"/>
+              <w:jc w:val="both"/>
+              <w:rPr/>
+            </w:pPr>
+            <w:r>
+              <w:rPr/>
+            </w:r>
+          </w:p>
+        </w:tc>
+        <w:tc>
+          <w:tcPr>
+            <w:tcW w:w="1082" w:type="dxa"/>
+            <w:tcBorders>
+              <w:top w:val="nil"/>
+            </w:tcBorders>
+            <w:shd w:color="auto" w:fill="auto" w:val="clear"/>
+            <w:tcMar>
+              <w:left w:w="33" w:type="dxa"/>
             </w:tcMar>
           </w:tcPr>
           <w:p>
@@ -2870,35 +2874,216 @@
               <w:spacing w:lineRule="auto" w:line="240" w:before="0" w:after="0"/>
               <w:jc w:val="center"/>
               <w:rPr>
-                <w:rFonts w:ascii="Times New Roman" w:hAnsi="Times New Roman" w:cs="Times New Roman"/>
-                <w:b/>
-                <w:b/>
-              </w:rPr>
-            </w:pPr>
-            <w:r>
-              <w:rPr>
-                <w:rFonts w:cs="Times New Roman" w:ascii="Times New Roman" w:hAnsi="Times New Roman"/>
-                <w:b/>
-              </w:rPr>
-            </w:r>
-          </w:p>
-          <w:p>
-            <w:pPr>
-              <w:pStyle w:val="Normal"/>
-              <w:spacing w:lineRule="auto" w:line="240" w:before="0" w:after="0"/>
-              <w:jc w:val="center"/>
-              <w:rPr>
-                <w:rFonts w:ascii="Times New Roman" w:hAnsi="Times New Roman" w:cs="Times New Roman"/>
-                <w:b/>
-                <w:b/>
-              </w:rPr>
-            </w:pPr>
-            <w:r>
-              <w:rPr>
-                <w:rFonts w:cs="Times New Roman" w:ascii="Times New Roman" w:hAnsi="Times New Roman"/>
-                <w:b/>
-              </w:rPr>
-              <w:t>Android App for Company</w:t>
+                <w:rFonts w:ascii="Times New Roman" w:hAnsi="Times New Roman"/>
+              </w:rPr>
+            </w:pPr>
+            <w:r>
+              <w:rPr>
+                <w:rFonts w:ascii="Times New Roman" w:hAnsi="Times New Roman"/>
+              </w:rPr>
+            </w:r>
+          </w:p>
+        </w:tc>
+        <w:tc>
+          <w:tcPr>
+            <w:tcW w:w="2108" w:type="dxa"/>
+            <w:tcBorders>
+              <w:top w:val="nil"/>
+            </w:tcBorders>
+            <w:shd w:color="auto" w:fill="auto" w:val="clear"/>
+            <w:tcMar>
+              <w:left w:w="33" w:type="dxa"/>
+            </w:tcMar>
+          </w:tcPr>
+          <w:p>
+            <w:pPr>
+              <w:pStyle w:val="Normal"/>
+              <w:spacing w:lineRule="auto" w:line="240" w:before="0" w:after="0"/>
+              <w:jc w:val="both"/>
+              <w:rPr/>
+            </w:pPr>
+            <w:r>
+              <w:rPr/>
+              <w:t>Not Started</w:t>
+            </w:r>
+          </w:p>
+        </w:tc>
+        <w:tc>
+          <w:tcPr>
+            <w:tcW w:w="1350" w:type="dxa"/>
+            <w:tcBorders>
+              <w:top w:val="nil"/>
+            </w:tcBorders>
+            <w:shd w:color="auto" w:fill="auto" w:val="clear"/>
+            <w:tcMar>
+              <w:left w:w="33" w:type="dxa"/>
+            </w:tcMar>
+          </w:tcPr>
+          <w:p>
+            <w:pPr>
+              <w:pStyle w:val="Normal"/>
+              <w:spacing w:lineRule="auto" w:line="240" w:before="0" w:after="0"/>
+              <w:rPr/>
+            </w:pPr>
+            <w:r>
+              <w:rPr/>
+            </w:r>
+          </w:p>
+        </w:tc>
+        <w:tc>
+          <w:tcPr>
+            <w:tcW w:w="1869" w:type="dxa"/>
+            <w:tcBorders>
+              <w:top w:val="nil"/>
+            </w:tcBorders>
+            <w:shd w:color="auto" w:fill="auto" w:val="clear"/>
+            <w:tcMar>
+              <w:left w:w="33" w:type="dxa"/>
+            </w:tcMar>
+          </w:tcPr>
+          <w:p>
+            <w:pPr>
+              <w:pStyle w:val="Normal"/>
+              <w:spacing w:lineRule="auto" w:line="240" w:before="0" w:after="0"/>
+              <w:rPr>
+                <w:rFonts w:ascii="Times New Roman" w:hAnsi="Times New Roman" w:cs="Times New Roman"/>
+              </w:rPr>
+            </w:pPr>
+            <w:r>
+              <w:rPr>
+                <w:rFonts w:cs="Times New Roman" w:ascii="Times New Roman" w:hAnsi="Times New Roman"/>
+              </w:rPr>
+            </w:r>
+          </w:p>
+        </w:tc>
+        <w:tc>
+          <w:tcPr>
+            <w:tcW w:w="1191" w:type="dxa"/>
+            <w:tcBorders>
+              <w:top w:val="nil"/>
+            </w:tcBorders>
+            <w:shd w:color="auto" w:fill="auto" w:val="clear"/>
+            <w:tcMar>
+              <w:left w:w="33" w:type="dxa"/>
+            </w:tcMar>
+          </w:tcPr>
+          <w:p>
+            <w:pPr>
+              <w:pStyle w:val="Normal"/>
+              <w:spacing w:lineRule="auto" w:line="240" w:before="0" w:after="0"/>
+              <w:rPr>
+                <w:rFonts w:ascii="Times New Roman" w:hAnsi="Times New Roman" w:cs="Times New Roman"/>
+              </w:rPr>
+            </w:pPr>
+            <w:r>
+              <w:rPr>
+                <w:rFonts w:cs="Times New Roman" w:ascii="Times New Roman" w:hAnsi="Times New Roman"/>
+              </w:rPr>
+            </w:r>
+          </w:p>
+        </w:tc>
+        <w:tc>
+          <w:tcPr>
+            <w:tcW w:w="1997" w:type="dxa"/>
+            <w:tcBorders>
+              <w:top w:val="nil"/>
+            </w:tcBorders>
+            <w:shd w:color="auto" w:fill="auto" w:val="clear"/>
+            <w:tcMar>
+              <w:left w:w="33" w:type="dxa"/>
+            </w:tcMar>
+          </w:tcPr>
+          <w:p>
+            <w:pPr>
+              <w:pStyle w:val="Normal"/>
+              <w:spacing w:lineRule="auto" w:line="240" w:before="0" w:after="0"/>
+              <w:rPr>
+                <w:rFonts w:ascii="Times New Roman" w:hAnsi="Times New Roman" w:cs="Times New Roman"/>
+              </w:rPr>
+            </w:pPr>
+            <w:r>
+              <w:rPr>
+                <w:rFonts w:cs="Times New Roman" w:ascii="Times New Roman" w:hAnsi="Times New Roman"/>
+              </w:rPr>
+            </w:r>
+          </w:p>
+        </w:tc>
+        <w:tc>
+          <w:tcPr>
+            <w:tcW w:w="1077" w:type="dxa"/>
+            <w:tcBorders>
+              <w:top w:val="nil"/>
+            </w:tcBorders>
+            <w:shd w:color="auto" w:fill="auto" w:val="clear"/>
+            <w:tcMar>
+              <w:left w:w="33" w:type="dxa"/>
+            </w:tcMar>
+          </w:tcPr>
+          <w:p>
+            <w:pPr>
+              <w:pStyle w:val="Normal"/>
+              <w:spacing w:lineRule="auto" w:line="240" w:before="0" w:after="0"/>
+              <w:rPr>
+                <w:rFonts w:ascii="Times New Roman" w:hAnsi="Times New Roman" w:cs="Times New Roman"/>
+              </w:rPr>
+            </w:pPr>
+            <w:r>
+              <w:rPr>
+                <w:rFonts w:cs="Times New Roman" w:ascii="Times New Roman" w:hAnsi="Times New Roman"/>
+              </w:rPr>
+            </w:r>
+          </w:p>
+        </w:tc>
+        <w:tc>
+          <w:tcPr>
+            <w:tcW w:w="963" w:type="dxa"/>
+            <w:tcBorders>
+              <w:top w:val="nil"/>
+            </w:tcBorders>
+            <w:shd w:color="auto" w:fill="auto" w:val="clear"/>
+            <w:tcMar>
+              <w:left w:w="33" w:type="dxa"/>
+            </w:tcMar>
+          </w:tcPr>
+          <w:p>
+            <w:pPr>
+              <w:pStyle w:val="Normal"/>
+              <w:spacing w:lineRule="auto" w:line="240" w:before="0" w:after="0"/>
+              <w:rPr>
+                <w:rFonts w:ascii="Times New Roman" w:hAnsi="Times New Roman" w:cs="Times New Roman"/>
+              </w:rPr>
+            </w:pPr>
+            <w:r>
+              <w:rPr>
+                <w:rFonts w:cs="Times New Roman" w:ascii="Times New Roman" w:hAnsi="Times New Roman"/>
+              </w:rPr>
+            </w:r>
+          </w:p>
+        </w:tc>
+        <w:tc>
+          <w:tcPr>
+            <w:tcW w:w="1008" w:type="dxa"/>
+            <w:gridSpan w:val="2"/>
+            <w:tcBorders>
+              <w:top w:val="nil"/>
+            </w:tcBorders>
+            <w:shd w:color="auto" w:fill="auto" w:val="clear"/>
+            <w:tcMar>
+              <w:left w:w="33" w:type="dxa"/>
+            </w:tcMar>
+          </w:tcPr>
+          <w:p>
+            <w:pPr>
+              <w:pStyle w:val="Normal"/>
+              <w:spacing w:lineRule="auto" w:line="240" w:before="0" w:after="0"/>
+              <w:rPr>
+                <w:rFonts w:ascii="Times New Roman" w:hAnsi="Times New Roman" w:cs="Times New Roman"/>
+              </w:rPr>
+            </w:pPr>
+            <w:r>
+              <w:rPr>
+                <w:rFonts w:cs="Times New Roman" w:ascii="Times New Roman" w:hAnsi="Times New Roman"/>
+              </w:rPr>
             </w:r>
           </w:p>
         </w:tc>
@@ -2909,11 +3094,64 @@
         </w:trPr>
         <w:tc>
           <w:tcPr>
+            <w:tcW w:w="16378" w:type="dxa"/>
+            <w:gridSpan w:val="12"/>
+            <w:tcBorders/>
+            <w:shd w:color="auto" w:fill="auto" w:val="clear"/>
+            <w:tcMar>
+              <w:left w:w="33" w:type="dxa"/>
+            </w:tcMar>
+          </w:tcPr>
+          <w:p>
+            <w:pPr>
+              <w:pStyle w:val="Normal"/>
+              <w:spacing w:lineRule="auto" w:line="240" w:before="0" w:after="0"/>
+              <w:jc w:val="center"/>
+              <w:rPr>
+                <w:rFonts w:ascii="Times New Roman" w:hAnsi="Times New Roman" w:cs="Times New Roman"/>
+                <w:b/>
+                <w:b/>
+              </w:rPr>
+            </w:pPr>
+            <w:r>
+              <w:rPr>
+                <w:rFonts w:cs="Times New Roman" w:ascii="Times New Roman" w:hAnsi="Times New Roman"/>
+                <w:b/>
+              </w:rPr>
+            </w:r>
+          </w:p>
+          <w:p>
+            <w:pPr>
+              <w:pStyle w:val="Normal"/>
+              <w:spacing w:lineRule="auto" w:line="240" w:before="0" w:after="0"/>
+              <w:jc w:val="center"/>
+              <w:rPr>
+                <w:rFonts w:ascii="Times New Roman" w:hAnsi="Times New Roman" w:cs="Times New Roman"/>
+                <w:b/>
+                <w:b/>
+              </w:rPr>
+            </w:pPr>
+            <w:r>
+              <w:rPr>
+                <w:rFonts w:cs="Times New Roman" w:ascii="Times New Roman" w:hAnsi="Times New Roman"/>
+                <w:b/>
+              </w:rPr>
+              <w:t>Android App for Company</w:t>
+            </w:r>
+          </w:p>
+        </w:tc>
+      </w:tr>
+      <w:tr>
+        <w:trPr>
+          <w:trHeight w:val="710" w:hRule="atLeast"/>
+        </w:trPr>
+        <w:tc>
+          <w:tcPr>
             <w:tcW w:w="1015" w:type="dxa"/>
             <w:tcBorders/>
             <w:shd w:color="auto" w:fill="auto" w:val="clear"/>
             <w:tcMar>
-              <w:left w:w="48" w:type="dxa"/>
+              <w:left w:w="33" w:type="dxa"/>
             </w:tcMar>
           </w:tcPr>
           <w:p>
@@ -2942,7 +3180,7 @@
             <w:tcBorders/>
             <w:shd w:color="auto" w:fill="auto" w:val="clear"/>
             <w:tcMar>
-              <w:left w:w="48" w:type="dxa"/>
+              <w:left w:w="33" w:type="dxa"/>
             </w:tcMar>
           </w:tcPr>
           <w:p>
@@ -2971,7 +3209,7 @@
             <w:tcBorders/>
             <w:shd w:color="auto" w:fill="auto" w:val="clear"/>
             <w:tcMar>
-              <w:left w:w="48" w:type="dxa"/>
+              <w:left w:w="33" w:type="dxa"/>
             </w:tcMar>
           </w:tcPr>
           <w:p>
@@ -2996,7 +3234,7 @@
             <w:tcBorders/>
             <w:shd w:color="auto" w:fill="auto" w:val="clear"/>
             <w:tcMar>
-              <w:left w:w="48" w:type="dxa"/>
+              <w:left w:w="33" w:type="dxa"/>
             </w:tcMar>
           </w:tcPr>
           <w:p>
@@ -3022,7 +3260,7 @@
             <w:tcBorders/>
             <w:shd w:color="auto" w:fill="auto" w:val="clear"/>
             <w:tcMar>
-              <w:left w:w="48" w:type="dxa"/>
+              <w:left w:w="33" w:type="dxa"/>
             </w:tcMar>
           </w:tcPr>
           <w:p>
@@ -3046,7 +3284,7 @@
             <w:tcBorders/>
             <w:shd w:color="auto" w:fill="auto" w:val="clear"/>
             <w:tcMar>
-              <w:left w:w="48" w:type="dxa"/>
+              <w:left w:w="33" w:type="dxa"/>
             </w:tcMar>
           </w:tcPr>
           <w:p>
@@ -3070,7 +3308,7 @@
             <w:tcBorders/>
             <w:shd w:color="auto" w:fill="auto" w:val="clear"/>
             <w:tcMar>
-              <w:left w:w="48" w:type="dxa"/>
+              <w:left w:w="33" w:type="dxa"/>
             </w:tcMar>
           </w:tcPr>
           <w:p>
@@ -3094,7 +3332,7 @@
             <w:tcBorders/>
             <w:shd w:color="auto" w:fill="auto" w:val="clear"/>
             <w:tcMar>
-              <w:left w:w="48" w:type="dxa"/>
+              <w:left w:w="33" w:type="dxa"/>
             </w:tcMar>
           </w:tcPr>
           <w:p>
@@ -3118,7 +3356,7 @@
             <w:tcBorders/>
             <w:shd w:color="auto" w:fill="auto" w:val="clear"/>
             <w:tcMar>
-              <w:left w:w="48" w:type="dxa"/>
+              <w:left w:w="33" w:type="dxa"/>
             </w:tcMar>
           </w:tcPr>
           <w:p>
@@ -3142,7 +3380,7 @@
             <w:tcBorders/>
             <w:shd w:color="auto" w:fill="auto" w:val="clear"/>
             <w:tcMar>
-              <w:left w:w="48" w:type="dxa"/>
+              <w:left w:w="33" w:type="dxa"/>
             </w:tcMar>
           </w:tcPr>
           <w:p>
@@ -3167,7 +3405,7 @@
             <w:tcBorders/>
             <w:shd w:color="auto" w:fill="auto" w:val="clear"/>
             <w:tcMar>
-              <w:left w:w="48" w:type="dxa"/>
+              <w:left w:w="33" w:type="dxa"/>
             </w:tcMar>
           </w:tcPr>
           <w:p>

</xml_diff>